<commit_message>
POC instructions updated until PBI2-End
</commit_message>
<xml_diff>
--- a/POCInstructions_AlpineSkiHouseHappinessMeter.docx
+++ b/POCInstructions_AlpineSkiHouseHappinessMeter.docx
@@ -5667,6 +5667,9 @@
         <w:ind w:left="1080"/>
       </w:pPr>
       <w:r>
+        <w:rPr>
+          <w:noProof/>
+        </w:rPr>
         <w:drawing>
           <wp:inline distT="0" distB="0" distL="0" distR="0" wp14:anchorId="61289327" wp14:editId="6DE22EAE">
             <wp:extent cx="3901499" cy="2040610"/>
@@ -6762,8 +6765,6 @@
       <w:r>
         <w:t xml:space="preserve"> will need to understand this for later PBIs.</w:t>
       </w:r>
-      <w:bookmarkStart w:id="13" w:name="_GoBack"/>
-      <w:bookmarkEnd w:id="13"/>
     </w:p>
     <w:p>
       <w:pPr>
@@ -6784,8 +6785,8 @@
       <w:pPr>
         <w:pStyle w:val="Heading1"/>
       </w:pPr>
-      <w:bookmarkStart w:id="14" w:name="_Toc500205470"/>
-      <w:bookmarkStart w:id="15" w:name="_Toc520913686"/>
+      <w:bookmarkStart w:id="13" w:name="_Toc500205470"/>
+      <w:bookmarkStart w:id="14" w:name="_Toc520913686"/>
       <w:r>
         <w:lastRenderedPageBreak/>
         <w:t xml:space="preserve">PBI </w:t>
@@ -6796,95 +6797,117 @@
       <w:r>
         <w:t xml:space="preserve">: </w:t>
       </w:r>
+      <w:bookmarkEnd w:id="13"/>
+      <w:r>
+        <w:t>Face API</w:t>
+      </w:r>
+      <w:r>
+        <w:t xml:space="preserve"> as A Service Library</w:t>
+      </w:r>
       <w:bookmarkEnd w:id="14"/>
+    </w:p>
+    <w:p>
+      <w:pPr>
+        <w:pStyle w:val="Heading4"/>
+      </w:pPr>
+      <w:bookmarkStart w:id="15" w:name="_Toc520913687"/>
+      <w:r>
+        <w:t>Introduction</w:t>
+      </w:r>
+      <w:bookmarkEnd w:id="15"/>
+    </w:p>
+    <w:p>
+      <w:pPr>
+        <w:jc w:val="both"/>
+      </w:pPr>
+      <w:r>
+        <w:t xml:space="preserve">In this </w:t>
+      </w:r>
+      <w:r>
+        <w:t>PBI</w:t>
+      </w:r>
+      <w:r>
+        <w:t xml:space="preserve">, you will </w:t>
+      </w:r>
+      <w:r>
+        <w:t xml:space="preserve">use </w:t>
+      </w:r>
+      <w:proofErr w:type="spellStart"/>
+      <w:proofErr w:type="gramStart"/>
+      <w:r>
+        <w:rPr>
+          <w:i/>
+        </w:rPr>
+        <w:t>Microsoft.Azure.CognitiveServices.Vision</w:t>
+      </w:r>
+      <w:proofErr w:type="gramEnd"/>
+      <w:r>
+        <w:rPr>
+          <w:i/>
+        </w:rPr>
+        <w:t>.Face</w:t>
+      </w:r>
+      <w:proofErr w:type="spellEnd"/>
+      <w:r>
+        <w:t xml:space="preserve"> library in the </w:t>
+      </w:r>
+      <w:proofErr w:type="spellStart"/>
+      <w:r>
+        <w:rPr>
+          <w:i/>
+        </w:rPr>
+        <w:t>IntelligentKioskSample.Azure.Api</w:t>
+      </w:r>
+      <w:proofErr w:type="spellEnd"/>
+      <w:r>
+        <w:t xml:space="preserve"> </w:t>
+      </w:r>
+      <w:r>
+        <w:t>Universal Windows</w:t>
+      </w:r>
+      <w:r>
+        <w:t xml:space="preserve"> class </w:t>
+      </w:r>
+      <w:r>
+        <w:t>project. This project is meant to be a helper library for abstracting</w:t>
+      </w:r>
+      <w:r>
+        <w:t xml:space="preserve"> </w:t>
+      </w:r>
+      <w:r>
+        <w:t xml:space="preserve">the </w:t>
+      </w:r>
       <w:r>
         <w:t>Face API</w:t>
       </w:r>
       <w:r>
-        <w:t xml:space="preserve"> as A Service Library</w:t>
-      </w:r>
-      <w:bookmarkEnd w:id="15"/>
-    </w:p>
+        <w:t>’s</w:t>
+      </w:r>
+      <w:r>
+        <w:t xml:space="preserve"> which will be used in the </w:t>
+      </w:r>
+      <w:proofErr w:type="spellStart"/>
+      <w:r>
+        <w:rPr>
+          <w:i/>
+        </w:rPr>
+        <w:t>IntelligentKiokSample</w:t>
+      </w:r>
+      <w:proofErr w:type="spellEnd"/>
+      <w:r>
+        <w:t xml:space="preserve"> project.</w:t>
+      </w:r>
+    </w:p>
+    <w:p/>
     <w:p>
       <w:pPr>
         <w:pStyle w:val="Heading4"/>
       </w:pPr>
-      <w:bookmarkStart w:id="16" w:name="_Toc520913687"/>
-      <w:r>
-        <w:t>Introduction</w:t>
+      <w:bookmarkStart w:id="16" w:name="_Toc520913688"/>
+      <w:r>
+        <w:t>Objectives</w:t>
       </w:r>
       <w:bookmarkEnd w:id="16"/>
-    </w:p>
-    <w:p>
-      <w:pPr>
-        <w:jc w:val="both"/>
-      </w:pPr>
-      <w:r>
-        <w:t xml:space="preserve">In this </w:t>
-      </w:r>
-      <w:r>
-        <w:t>PBI</w:t>
-      </w:r>
-      <w:r>
-        <w:t xml:space="preserve">, you will </w:t>
-      </w:r>
-      <w:r>
-        <w:t>use Project</w:t>
-      </w:r>
-      <w:r>
-        <w:t xml:space="preserve"> Oxford </w:t>
-      </w:r>
-      <w:r>
-        <w:t xml:space="preserve">Emotion library in the </w:t>
-      </w:r>
-      <w:proofErr w:type="spellStart"/>
-      <w:r>
-        <w:t>ServiceHelper</w:t>
-      </w:r>
-      <w:proofErr w:type="spellEnd"/>
-      <w:r>
-        <w:t xml:space="preserve"> </w:t>
-      </w:r>
-      <w:r>
-        <w:t xml:space="preserve">portable class </w:t>
-      </w:r>
-      <w:r>
-        <w:t>project. This project is meant to be a helper library for abstracting</w:t>
-      </w:r>
-      <w:r>
-        <w:t xml:space="preserve"> </w:t>
-      </w:r>
-      <w:r>
-        <w:t xml:space="preserve">the </w:t>
-      </w:r>
-      <w:r>
-        <w:t>Face API</w:t>
-      </w:r>
-      <w:r>
-        <w:t>’s</w:t>
-      </w:r>
-      <w:r>
-        <w:t xml:space="preserve"> which will be used in the </w:t>
-      </w:r>
-      <w:proofErr w:type="spellStart"/>
-      <w:r>
-        <w:t>IntelligentKiokSample</w:t>
-      </w:r>
-      <w:proofErr w:type="spellEnd"/>
-      <w:r>
-        <w:t xml:space="preserve"> project.</w:t>
-      </w:r>
-    </w:p>
-    <w:p/>
-    <w:p>
-      <w:pPr>
-        <w:pStyle w:val="Heading4"/>
-      </w:pPr>
-      <w:bookmarkStart w:id="17" w:name="_Toc520913688"/>
-      <w:r>
-        <w:t>Objectives</w:t>
-      </w:r>
-      <w:bookmarkEnd w:id="17"/>
     </w:p>
     <w:p>
       <w:r>
@@ -6925,11 +6948,11 @@
       <w:pPr>
         <w:pStyle w:val="Heading4"/>
       </w:pPr>
-      <w:bookmarkStart w:id="18" w:name="_Toc520913689"/>
+      <w:bookmarkStart w:id="17" w:name="_Toc520913689"/>
       <w:r>
         <w:t>Prerequisites</w:t>
       </w:r>
-      <w:bookmarkEnd w:id="18"/>
+      <w:bookmarkEnd w:id="17"/>
     </w:p>
     <w:p>
       <w:pPr>
@@ -6968,6 +6991,9 @@
       </w:r>
       <w:proofErr w:type="spellStart"/>
       <w:r>
+        <w:rPr>
+          <w:i/>
+        </w:rPr>
         <w:t>AlpineSkiHouseHappinessMeter</w:t>
       </w:r>
       <w:proofErr w:type="spellEnd"/>
@@ -6981,54 +7007,73 @@
       <w:pPr>
         <w:pStyle w:val="Heading4"/>
       </w:pPr>
-      <w:bookmarkStart w:id="19" w:name="_Toc520913690"/>
+      <w:bookmarkStart w:id="18" w:name="_Toc520913690"/>
       <w:r>
         <w:t>Scenario</w:t>
       </w:r>
+      <w:bookmarkEnd w:id="18"/>
+    </w:p>
+    <w:p>
+      <w:pPr>
+        <w:jc w:val="both"/>
+      </w:pPr>
+      <w:r>
+        <w:t xml:space="preserve">To start using the services provided by the Microsoft Cognitive Services </w:t>
+      </w:r>
+      <w:r>
+        <w:t>Face API</w:t>
+      </w:r>
+      <w:r>
+        <w:t xml:space="preserve"> it will be necessary to add some basic references to work with this APIs in an easier way.</w:t>
+      </w:r>
+      <w:r>
+        <w:t xml:space="preserve"> The </w:t>
+      </w:r>
+      <w:proofErr w:type="spellStart"/>
+      <w:proofErr w:type="gramStart"/>
+      <w:r>
+        <w:rPr>
+          <w:i/>
+        </w:rPr>
+        <w:t>Microsoft.Azure.CognitiveServices.Vision</w:t>
+      </w:r>
+      <w:proofErr w:type="gramEnd"/>
+      <w:r>
+        <w:rPr>
+          <w:i/>
+        </w:rPr>
+        <w:t>.Face</w:t>
+      </w:r>
+      <w:proofErr w:type="spellEnd"/>
+      <w:r>
+        <w:t xml:space="preserve"> library will </w:t>
+      </w:r>
+      <w:r>
+        <w:t xml:space="preserve">stablish the </w:t>
+      </w:r>
+      <w:r>
+        <w:t xml:space="preserve">communication </w:t>
+      </w:r>
+      <w:r>
+        <w:t>with the API resource by using the API key, this library will make easier the consumption of the API and the interpretation of the results.</w:t>
+      </w:r>
+    </w:p>
+    <w:p/>
+    <w:p>
+      <w:pPr>
+        <w:pStyle w:val="Procedureheading"/>
+      </w:pPr>
+      <w:bookmarkStart w:id="19" w:name="_Toc520913691"/>
+      <w:r>
+        <w:t xml:space="preserve">Task </w:t>
+      </w:r>
+      <w:r>
+        <w:t xml:space="preserve">1: </w:t>
+      </w:r>
+      <w:r>
+        <w:t>Add missing Packages</w:t>
+      </w:r>
       <w:bookmarkEnd w:id="19"/>
-    </w:p>
-    <w:p>
-      <w:pPr>
-        <w:jc w:val="both"/>
-      </w:pPr>
-      <w:r>
-        <w:t xml:space="preserve">To start using the services provided by the Microsoft Cognitive Services </w:t>
-      </w:r>
-      <w:r>
-        <w:t>Face API</w:t>
-      </w:r>
-      <w:r>
-        <w:t xml:space="preserve"> it will be necessary to add some basic references to work with this APIs in an easier way.</w:t>
-      </w:r>
-      <w:r>
-        <w:t xml:space="preserve"> The Project Oxford library will </w:t>
-      </w:r>
-      <w:r>
-        <w:t xml:space="preserve">stablish the </w:t>
-      </w:r>
-      <w:r>
-        <w:t xml:space="preserve">communication </w:t>
-      </w:r>
-      <w:r>
-        <w:t>with the API resource by using the API key, this library will make easier the consumption of the API and the interpretation of the results.</w:t>
-      </w:r>
-    </w:p>
-    <w:p/>
-    <w:p>
-      <w:pPr>
-        <w:pStyle w:val="Procedureheading"/>
-      </w:pPr>
-      <w:bookmarkStart w:id="20" w:name="_Toc520913691"/>
-      <w:r>
-        <w:t xml:space="preserve">Task </w:t>
-      </w:r>
-      <w:r>
-        <w:t xml:space="preserve">1: </w:t>
-      </w:r>
-      <w:r>
-        <w:t>Add missing Packages</w:t>
-      </w:r>
-      <w:bookmarkEnd w:id="20"/>
     </w:p>
     <w:p>
       <w:pPr>
@@ -7043,10 +7088,21 @@
         <w:t xml:space="preserve">Examine the source code of the </w:t>
       </w:r>
       <w:proofErr w:type="spellStart"/>
-      <w:r>
-        <w:t>ServiceHelpers</w:t>
+      <w:proofErr w:type="gramStart"/>
+      <w:r>
+        <w:rPr>
+          <w:i/>
+        </w:rPr>
+        <w:t>IntelligentKioskSample.Azure.Api</w:t>
+      </w:r>
+      <w:r>
+        <w:rPr>
+          <w:i/>
+        </w:rPr>
+        <w:t>s</w:t>
       </w:r>
       <w:proofErr w:type="spellEnd"/>
+      <w:proofErr w:type="gramEnd"/>
       <w:r>
         <w:t xml:space="preserve"> project, </w:t>
       </w:r>
@@ -7084,29 +7140,35 @@
       <w:proofErr w:type="spellStart"/>
       <w:proofErr w:type="gramStart"/>
       <w:r>
-        <w:t>Microsoft.ProjectOxford.Emotion</w:t>
+        <w:rPr>
+          <w:i/>
+        </w:rPr>
+        <w:t>Microsoft.Azure.CognitiveServices.Vision</w:t>
+      </w:r>
+      <w:proofErr w:type="gramEnd"/>
+      <w:r>
+        <w:rPr>
+          <w:i/>
+        </w:rPr>
+        <w:t>.Face</w:t>
       </w:r>
       <w:proofErr w:type="spellEnd"/>
-      <w:proofErr w:type="gramEnd"/>
-      <w:r>
-        <w:t xml:space="preserve"> and </w:t>
-      </w:r>
-      <w:proofErr w:type="spellStart"/>
-      <w:r>
-        <w:t>Microsoft.ProjectOxford.</w:t>
-      </w:r>
-      <w:r>
-        <w:t>Face</w:t>
-      </w:r>
-      <w:proofErr w:type="spellEnd"/>
-      <w:r>
-        <w:t xml:space="preserve"> packages, install the latest version of these components.</w:t>
+      <w:r>
+        <w:rPr>
+          <w:i/>
+        </w:rPr>
+        <w:t xml:space="preserve"> and</w:t>
+      </w:r>
+      <w:r>
+        <w:t xml:space="preserve"> install the latest version of these components.</w:t>
       </w:r>
     </w:p>
     <w:p>
       <w:pPr>
         <w:pStyle w:val="Code"/>
         <w:ind w:left="1080"/>
+      </w:pPr>
+      <w:r>
         <w:rPr>
           <w:rFonts w:ascii="Consolas" w:eastAsiaTheme="minorHAnsi" w:hAnsi="Consolas" w:cs="Consolas"/>
           <w:color w:val="000000"/>
@@ -7114,7 +7176,10 @@
           <w:szCs w:val="19"/>
           <w:lang w:eastAsia="en-US"/>
         </w:rPr>
-      </w:pPr>
+        <w:t xml:space="preserve">Install-Package </w:t>
+      </w:r>
+      <w:proofErr w:type="spellStart"/>
+      <w:proofErr w:type="gramStart"/>
       <w:r>
         <w:rPr>
           <w:rFonts w:ascii="Consolas" w:eastAsiaTheme="minorHAnsi" w:hAnsi="Consolas" w:cs="Consolas"/>
@@ -7123,10 +7188,9 @@
           <w:szCs w:val="19"/>
           <w:lang w:eastAsia="en-US"/>
         </w:rPr>
-        <w:t xml:space="preserve">Install-Package </w:t>
-      </w:r>
-      <w:proofErr w:type="spellStart"/>
-      <w:proofErr w:type="gramStart"/>
+        <w:t>Microsoft.Azure.CognitiveServices.Vision</w:t>
+      </w:r>
+      <w:proofErr w:type="gramEnd"/>
       <w:r>
         <w:rPr>
           <w:rFonts w:ascii="Consolas" w:eastAsiaTheme="minorHAnsi" w:hAnsi="Consolas" w:cs="Consolas"/>
@@ -7135,16 +7199,9 @@
           <w:szCs w:val="19"/>
           <w:lang w:eastAsia="en-US"/>
         </w:rPr>
-        <w:t>Microsoft.ProjectOxford.Face</w:t>
+        <w:t>.Face</w:t>
       </w:r>
       <w:proofErr w:type="spellEnd"/>
-      <w:proofErr w:type="gramEnd"/>
-    </w:p>
-    <w:p>
-      <w:pPr>
-        <w:pStyle w:val="Code"/>
-        <w:ind w:left="1080"/>
-      </w:pPr>
       <w:r>
         <w:rPr>
           <w:rFonts w:ascii="Consolas" w:eastAsiaTheme="minorHAnsi" w:hAnsi="Consolas" w:cs="Consolas"/>
@@ -7153,32 +7210,8 @@
           <w:szCs w:val="19"/>
           <w:lang w:eastAsia="en-US"/>
         </w:rPr>
-        <w:t xml:space="preserve">Install-Package </w:t>
-      </w:r>
-      <w:proofErr w:type="spellStart"/>
-      <w:proofErr w:type="gramStart"/>
-      <w:r>
-        <w:rPr>
-          <w:rFonts w:ascii="Consolas" w:eastAsiaTheme="minorHAnsi" w:hAnsi="Consolas" w:cs="Consolas"/>
-          <w:color w:val="000000"/>
-          <w:sz w:val="19"/>
-          <w:szCs w:val="19"/>
-          <w:lang w:eastAsia="en-US"/>
-        </w:rPr>
-        <w:t>Microsoft.ProjectOxford.</w:t>
-      </w:r>
-      <w:r>
-        <w:rPr>
-          <w:rFonts w:ascii="Consolas" w:eastAsiaTheme="minorHAnsi" w:hAnsi="Consolas" w:cs="Consolas"/>
-          <w:color w:val="000000"/>
-          <w:sz w:val="19"/>
-          <w:szCs w:val="19"/>
-          <w:lang w:eastAsia="en-US"/>
-        </w:rPr>
-        <w:t>Emotion</w:t>
-      </w:r>
-      <w:proofErr w:type="spellEnd"/>
-      <w:proofErr w:type="gramEnd"/>
+        <w:t xml:space="preserve"> -Version 2.0.0-preview</w:t>
+      </w:r>
     </w:p>
     <w:p>
       <w:pPr>
@@ -7190,7 +7223,18 @@
         <w:jc w:val="both"/>
       </w:pPr>
       <w:r>
-        <w:t xml:space="preserve">Now navigate thought project class files and add the required </w:t>
+        <w:t xml:space="preserve">Now navigate </w:t>
+      </w:r>
+      <w:r>
+        <w:t xml:space="preserve">to </w:t>
+      </w:r>
+      <w:proofErr w:type="spellStart"/>
+      <w:r>
+        <w:t>EmotionServiceHelper</w:t>
+      </w:r>
+      <w:proofErr w:type="spellEnd"/>
+      <w:r>
+        <w:t xml:space="preserve"> class file and add the required </w:t>
       </w:r>
       <w:r>
         <w:t>using</w:t>
@@ -7199,33 +7243,27 @@
         <w:t xml:space="preserve"> to reference these libraries.</w:t>
       </w:r>
       <w:r>
-        <w:t xml:space="preserve"> Ex:</w:t>
+        <w:t xml:space="preserve"> Ex: </w:t>
       </w:r>
     </w:p>
     <w:p>
       <w:pPr>
         <w:pStyle w:val="Code"/>
         <w:ind w:left="1080"/>
-      </w:pPr>
-      <w:proofErr w:type="spellStart"/>
-      <w:r>
-        <w:rPr>
-          <w:rFonts w:ascii="Consolas" w:eastAsiaTheme="minorHAnsi" w:hAnsi="Consolas" w:cs="Consolas"/>
+        <w:rPr>
+          <w:lang w:eastAsia="en-US"/>
+        </w:rPr>
+      </w:pPr>
+      <w:r>
+        <w:rPr>
           <w:color w:val="0000FF"/>
-          <w:sz w:val="19"/>
-          <w:szCs w:val="19"/>
-          <w:lang w:val="es-CO" w:eastAsia="en-US"/>
+          <w:lang w:eastAsia="en-US"/>
         </w:rPr>
         <w:t>using</w:t>
       </w:r>
-      <w:proofErr w:type="spellEnd"/>
-      <w:r>
-        <w:rPr>
-          <w:rFonts w:ascii="Consolas" w:eastAsiaTheme="minorHAnsi" w:hAnsi="Consolas" w:cs="Consolas"/>
-          <w:color w:val="000000"/>
-          <w:sz w:val="19"/>
-          <w:szCs w:val="19"/>
-          <w:lang w:val="es-CO" w:eastAsia="en-US"/>
+      <w:r>
+        <w:rPr>
+          <w:lang w:eastAsia="en-US"/>
         </w:rPr>
         <w:t xml:space="preserve"> </w:t>
       </w:r>
@@ -7233,42 +7271,74 @@
       <w:proofErr w:type="gramStart"/>
       <w:r>
         <w:rPr>
-          <w:rFonts w:ascii="Consolas" w:eastAsiaTheme="minorHAnsi" w:hAnsi="Consolas" w:cs="Consolas"/>
-          <w:color w:val="000000"/>
-          <w:sz w:val="19"/>
-          <w:szCs w:val="19"/>
-          <w:lang w:val="es-CO" w:eastAsia="en-US"/>
-        </w:rPr>
-        <w:t>Microsoft.ProjectOxford.Common</w:t>
+          <w:lang w:eastAsia="en-US"/>
+        </w:rPr>
+        <w:t>Microsoft.Azure.CognitiveServices.Vision</w:t>
+      </w:r>
+      <w:proofErr w:type="gramEnd"/>
+      <w:r>
+        <w:rPr>
+          <w:lang w:eastAsia="en-US"/>
+        </w:rPr>
+        <w:t>.Face</w:t>
       </w:r>
       <w:proofErr w:type="spellEnd"/>
+      <w:r>
+        <w:rPr>
+          <w:lang w:eastAsia="en-US"/>
+        </w:rPr>
+        <w:t>;</w:t>
+      </w:r>
+    </w:p>
+    <w:p>
+      <w:pPr>
+        <w:pStyle w:val="Code"/>
+        <w:ind w:left="1080"/>
+        <w:rPr>
+          <w:lang w:eastAsia="en-US"/>
+        </w:rPr>
+      </w:pPr>
+      <w:r>
+        <w:rPr>
+          <w:color w:val="0000FF"/>
+          <w:lang w:eastAsia="en-US"/>
+        </w:rPr>
+        <w:t>using</w:t>
+      </w:r>
+      <w:r>
+        <w:rPr>
+          <w:lang w:eastAsia="en-US"/>
+        </w:rPr>
+        <w:t xml:space="preserve"> </w:t>
+      </w:r>
+      <w:proofErr w:type="spellStart"/>
+      <w:proofErr w:type="gramStart"/>
+      <w:r>
+        <w:rPr>
+          <w:lang w:eastAsia="en-US"/>
+        </w:rPr>
+        <w:t>Microsoft.Azure.CognitiveServices.Vision</w:t>
+      </w:r>
       <w:proofErr w:type="gramEnd"/>
       <w:r>
         <w:rPr>
-          <w:rFonts w:ascii="Consolas" w:eastAsiaTheme="minorHAnsi" w:hAnsi="Consolas" w:cs="Consolas"/>
-          <w:color w:val="000000"/>
-          <w:sz w:val="19"/>
-          <w:szCs w:val="19"/>
-          <w:lang w:val="es-CO" w:eastAsia="en-US"/>
+          <w:lang w:eastAsia="en-US"/>
+        </w:rPr>
+        <w:t>.Face.Models</w:t>
+      </w:r>
+      <w:proofErr w:type="spellEnd"/>
+      <w:r>
+        <w:rPr>
+          <w:lang w:eastAsia="en-US"/>
         </w:rPr>
         <w:t>;</w:t>
       </w:r>
     </w:p>
     <w:p>
       <w:pPr>
-        <w:pStyle w:val="Ln1"/>
-        <w:numPr>
-          <w:ilvl w:val="0"/>
-          <w:numId w:val="0"/>
-        </w:numPr>
-        <w:jc w:val="both"/>
-      </w:pPr>
-    </w:p>
-    <w:p>
-      <w:pPr>
         <w:pStyle w:val="Procedureheading"/>
       </w:pPr>
-      <w:bookmarkStart w:id="21" w:name="_Toc520913692"/>
+      <w:bookmarkStart w:id="20" w:name="_Toc520913692"/>
       <w:r>
         <w:lastRenderedPageBreak/>
         <w:t>Task 2</w:t>
@@ -7290,7 +7360,7 @@
       <w:r>
         <w:t xml:space="preserve"> class</w:t>
       </w:r>
-      <w:bookmarkEnd w:id="21"/>
+      <w:bookmarkEnd w:id="20"/>
     </w:p>
     <w:p>
       <w:pPr>
@@ -7306,6 +7376,9 @@
       </w:r>
       <w:proofErr w:type="spellStart"/>
       <w:r>
+        <w:rPr>
+          <w:i/>
+        </w:rPr>
         <w:t>EmotionData</w:t>
       </w:r>
       <w:proofErr w:type="spellEnd"/>
@@ -7554,7 +7627,10 @@
         <w:t>Type:</w:t>
       </w:r>
       <w:r>
-        <w:t xml:space="preserve"> Float</w:t>
+        <w:t xml:space="preserve"> </w:t>
+      </w:r>
+      <w:r>
+        <w:t>double</w:t>
       </w:r>
     </w:p>
     <w:p>
@@ -7572,7 +7648,7 @@
       <w:pPr>
         <w:pStyle w:val="Procedureheading"/>
       </w:pPr>
-      <w:bookmarkStart w:id="22" w:name="_Toc520913693"/>
+      <w:bookmarkStart w:id="21" w:name="_Toc520913693"/>
       <w:r>
         <w:t>Task 3</w:t>
       </w:r>
@@ -7590,7 +7666,7 @@
       <w:r>
         <w:t xml:space="preserve"> class</w:t>
       </w:r>
-      <w:bookmarkEnd w:id="22"/>
+      <w:bookmarkEnd w:id="21"/>
     </w:p>
     <w:p>
       <w:pPr>
@@ -7699,7 +7775,7 @@
         <w:rPr>
           <w:rFonts w:ascii="Calibri" w:hAnsi="Calibri" w:cs="Calibri"/>
         </w:rPr>
-        <w:t>EmotionServiceClient</w:t>
+        <w:t>FaceClient</w:t>
       </w:r>
       <w:proofErr w:type="spellEnd"/>
     </w:p>
@@ -7872,6 +7948,9 @@
       </w:r>
       <w:proofErr w:type="spellStart"/>
       <w:r>
+        <w:rPr>
+          <w:i/>
+        </w:rPr>
         <w:t>InitializeEmotionService</w:t>
       </w:r>
       <w:proofErr w:type="spellEnd"/>
@@ -7880,6 +7959,9 @@
       </w:r>
       <w:proofErr w:type="spellStart"/>
       <w:r>
+        <w:rPr>
+          <w:i/>
+        </w:rPr>
         <w:t>emotionClient</w:t>
       </w:r>
       <w:proofErr w:type="spellEnd"/>
@@ -7911,6 +7993,183 @@
       </w:r>
       <w:r>
         <w:t xml:space="preserve"> are going to get one key to test the application.</w:t>
+      </w:r>
+    </w:p>
+    <w:p>
+      <w:pPr>
+        <w:pStyle w:val="Ln1"/>
+        <w:numPr>
+          <w:ilvl w:val="1"/>
+          <w:numId w:val="25"/>
+        </w:numPr>
+        <w:spacing w:after="0"/>
+        <w:jc w:val="both"/>
+      </w:pPr>
+      <w:r>
+        <w:t xml:space="preserve">Ex: </w:t>
+      </w:r>
+    </w:p>
+    <w:p>
+      <w:pPr>
+        <w:pStyle w:val="Code"/>
+        <w:ind w:left="1440"/>
+        <w:rPr>
+          <w:lang w:eastAsia="en-US"/>
+        </w:rPr>
+      </w:pPr>
+      <w:proofErr w:type="spellStart"/>
+      <w:r>
+        <w:rPr>
+          <w:lang w:eastAsia="en-US"/>
+        </w:rPr>
+        <w:t>emotionClient</w:t>
+      </w:r>
+      <w:proofErr w:type="spellEnd"/>
+      <w:r>
+        <w:rPr>
+          <w:lang w:eastAsia="en-US"/>
+        </w:rPr>
+        <w:t xml:space="preserve"> = </w:t>
+      </w:r>
+      <w:r>
+        <w:rPr>
+          <w:color w:val="0000FF"/>
+          <w:lang w:eastAsia="en-US"/>
+        </w:rPr>
+        <w:t>new</w:t>
+      </w:r>
+      <w:r>
+        <w:rPr>
+          <w:lang w:eastAsia="en-US"/>
+        </w:rPr>
+        <w:t xml:space="preserve"> </w:t>
+      </w:r>
+      <w:proofErr w:type="spellStart"/>
+      <w:proofErr w:type="gramStart"/>
+      <w:r>
+        <w:rPr>
+          <w:lang w:eastAsia="en-US"/>
+        </w:rPr>
+        <w:t>FaceClient</w:t>
+      </w:r>
+      <w:proofErr w:type="spellEnd"/>
+      <w:r>
+        <w:rPr>
+          <w:lang w:eastAsia="en-US"/>
+        </w:rPr>
+        <w:t>(</w:t>
+      </w:r>
+      <w:proofErr w:type="gramEnd"/>
+    </w:p>
+    <w:p>
+      <w:pPr>
+        <w:pStyle w:val="Code"/>
+        <w:ind w:left="1440"/>
+        <w:rPr>
+          <w:lang w:eastAsia="en-US"/>
+        </w:rPr>
+      </w:pPr>
+      <w:r>
+        <w:rPr>
+          <w:lang w:eastAsia="en-US"/>
+        </w:rPr>
+        <w:t xml:space="preserve">                </w:t>
+      </w:r>
+      <w:r>
+        <w:rPr>
+          <w:lang w:eastAsia="en-US"/>
+        </w:rPr>
+        <w:tab/>
+      </w:r>
+      <w:r>
+        <w:rPr>
+          <w:color w:val="0000FF"/>
+          <w:lang w:eastAsia="en-US"/>
+        </w:rPr>
+        <w:t>new</w:t>
+      </w:r>
+      <w:r>
+        <w:rPr>
+          <w:lang w:eastAsia="en-US"/>
+        </w:rPr>
+        <w:t xml:space="preserve"> </w:t>
+      </w:r>
+      <w:proofErr w:type="spellStart"/>
+      <w:proofErr w:type="gramStart"/>
+      <w:r>
+        <w:rPr>
+          <w:lang w:eastAsia="en-US"/>
+        </w:rPr>
+        <w:t>ApiKeyServiceClientCredentials</w:t>
+      </w:r>
+      <w:proofErr w:type="spellEnd"/>
+      <w:r>
+        <w:rPr>
+          <w:lang w:eastAsia="en-US"/>
+        </w:rPr>
+        <w:t>(</w:t>
+      </w:r>
+      <w:proofErr w:type="spellStart"/>
+      <w:proofErr w:type="gramEnd"/>
+      <w:r>
+        <w:rPr>
+          <w:lang w:eastAsia="en-US"/>
+        </w:rPr>
+        <w:t>ApiKey</w:t>
+      </w:r>
+      <w:proofErr w:type="spellEnd"/>
+      <w:r>
+        <w:rPr>
+          <w:lang w:eastAsia="en-US"/>
+        </w:rPr>
+        <w:t>),</w:t>
+      </w:r>
+    </w:p>
+    <w:p>
+      <w:pPr>
+        <w:pStyle w:val="Code"/>
+        <w:ind w:left="1440"/>
+      </w:pPr>
+      <w:r>
+        <w:rPr>
+          <w:lang w:eastAsia="en-US"/>
+        </w:rPr>
+        <w:t xml:space="preserve">                </w:t>
+      </w:r>
+      <w:r>
+        <w:rPr>
+          <w:lang w:eastAsia="en-US"/>
+        </w:rPr>
+        <w:tab/>
+      </w:r>
+      <w:r>
+        <w:rPr>
+          <w:color w:val="0000FF"/>
+          <w:lang w:eastAsia="en-US"/>
+        </w:rPr>
+        <w:t>new</w:t>
+      </w:r>
+      <w:r>
+        <w:rPr>
+          <w:lang w:eastAsia="en-US"/>
+        </w:rPr>
+        <w:t xml:space="preserve"> </w:t>
+      </w:r>
+      <w:proofErr w:type="spellStart"/>
+      <w:proofErr w:type="gramStart"/>
+      <w:r>
+        <w:rPr>
+          <w:lang w:eastAsia="en-US"/>
+        </w:rPr>
+        <w:t>System.Net.Http.DelegatingHandler</w:t>
+      </w:r>
+      <w:proofErr w:type="spellEnd"/>
+      <w:proofErr w:type="gramEnd"/>
+      <w:r>
+        <w:rPr>
+          <w:lang w:eastAsia="en-US"/>
+        </w:rPr>
+        <w:t>[] { });</w:t>
       </w:r>
     </w:p>
     <w:p>
@@ -7936,18 +8195,43 @@
         <w:jc w:val="both"/>
       </w:pPr>
       <w:r>
+        <w:lastRenderedPageBreak/>
         <w:t xml:space="preserve">Locate the </w:t>
       </w:r>
       <w:proofErr w:type="spellStart"/>
       <w:r>
+        <w:rPr>
+          <w:i/>
+        </w:rPr>
         <w:t>ScoresToEmotionData</w:t>
       </w:r>
       <w:proofErr w:type="spellEnd"/>
       <w:r>
-        <w:t xml:space="preserve"> and create a new List of </w:t>
+        <w:t xml:space="preserve"> </w:t>
+      </w:r>
+      <w:r>
+        <w:t xml:space="preserve">method </w:t>
+      </w:r>
+      <w:r>
+        <w:t>and create a new</w:t>
+      </w:r>
+      <w:r>
+        <w:t xml:space="preserve"> generic</w:t>
+      </w:r>
+      <w:r>
+        <w:t xml:space="preserve"> List</w:t>
+      </w:r>
+      <w:r>
+        <w:t>&lt;&gt;</w:t>
+      </w:r>
+      <w:r>
+        <w:t xml:space="preserve"> of </w:t>
       </w:r>
       <w:proofErr w:type="spellStart"/>
       <w:r>
+        <w:rPr>
+          <w:i/>
+        </w:rPr>
         <w:t>EmotionData</w:t>
       </w:r>
       <w:proofErr w:type="spellEnd"/>
@@ -7979,6 +8263,9 @@
       </w:r>
       <w:proofErr w:type="spellStart"/>
       <w:r>
+        <w:rPr>
+          <w:i/>
+        </w:rPr>
         <w:t>EmotionData</w:t>
       </w:r>
       <w:proofErr w:type="spellEnd"/>
@@ -8331,20 +8618,28 @@
       </w:r>
       <w:proofErr w:type="spellStart"/>
       <w:r>
+        <w:rPr>
+          <w:i/>
+        </w:rPr>
         <w:t>RecognizeAsync</w:t>
       </w:r>
       <w:proofErr w:type="spellEnd"/>
       <w:r>
-        <w:t xml:space="preserve"> methods and return the </w:t>
+        <w:t xml:space="preserve"> method and return the </w:t>
       </w:r>
       <w:r>
         <w:t xml:space="preserve">result of an async call to the </w:t>
       </w:r>
       <w:proofErr w:type="spellStart"/>
-      <w:r>
-        <w:t>RecognizeAsync</w:t>
+      <w:proofErr w:type="gramStart"/>
+      <w:r>
+        <w:rPr>
+          <w:i/>
+        </w:rPr>
+        <w:t>emotionClient.Face.DetectWithStreamAsync</w:t>
       </w:r>
       <w:proofErr w:type="spellEnd"/>
+      <w:proofErr w:type="gramEnd"/>
       <w:r>
         <w:t xml:space="preserve"> method exposed by the client.</w:t>
       </w:r>
@@ -8385,6 +8680,9 @@
       </w:r>
       <w:proofErr w:type="spellStart"/>
       <w:r>
+        <w:rPr>
+          <w:i/>
+        </w:rPr>
         <w:t>RunTaskWithAutoRetryOnQuotaLimitExceededError</w:t>
       </w:r>
       <w:proofErr w:type="spellEnd"/>
@@ -8414,6 +8712,9 @@
       </w:r>
       <w:proofErr w:type="spellStart"/>
       <w:r>
+        <w:rPr>
+          <w:i/>
+        </w:rPr>
         <w:t>HttpStatus</w:t>
       </w:r>
       <w:proofErr w:type="spellEnd"/>
@@ -8574,6 +8875,9 @@
       </w:r>
       <w:proofErr w:type="spellStart"/>
       <w:r>
+        <w:rPr>
+          <w:i/>
+        </w:rPr>
         <w:t>RecognizeAsync</w:t>
       </w:r>
       <w:proofErr w:type="spellEnd"/>
@@ -8582,6 +8886,9 @@
       </w:r>
       <w:proofErr w:type="spellStart"/>
       <w:r>
+        <w:rPr>
+          <w:i/>
+        </w:rPr>
         <w:t>RunTaskWithAutoRetryOnQuotaLimitExceededError</w:t>
       </w:r>
       <w:proofErr w:type="spellEnd"/>
@@ -8637,11 +8944,50 @@
       </w:r>
       <w:proofErr w:type="spellStart"/>
       <w:r>
+        <w:rPr>
+          <w:i/>
+        </w:rPr>
         <w:t>RunTaskWithAutoRetryOnQuotaLimitExceededError</w:t>
       </w:r>
       <w:proofErr w:type="spellEnd"/>
       <w:r>
         <w:t xml:space="preserve"> so you can get an exponential retry feature.</w:t>
+      </w:r>
+    </w:p>
+    <w:p>
+      <w:pPr>
+        <w:pStyle w:val="ListParagraph"/>
+      </w:pPr>
+    </w:p>
+    <w:p>
+      <w:pPr>
+        <w:pStyle w:val="Ln1"/>
+        <w:numPr>
+          <w:ilvl w:val="0"/>
+          <w:numId w:val="25"/>
+        </w:numPr>
+        <w:spacing w:after="0"/>
+        <w:jc w:val="both"/>
+      </w:pPr>
+      <w:r>
+        <w:rPr>
+          <w:b/>
+        </w:rPr>
+        <w:t>Mandatory</w:t>
+      </w:r>
+      <w:r>
+        <w:t xml:space="preserve">: Set the correct region for your Face API Uri in the </w:t>
+      </w:r>
+      <w:proofErr w:type="spellStart"/>
+      <w:r>
+        <w:rPr>
+          <w:i/>
+        </w:rPr>
+        <w:t>baseUri</w:t>
+      </w:r>
+      <w:proofErr w:type="spellEnd"/>
+      <w:r>
+        <w:t xml:space="preserve"> string const</w:t>
       </w:r>
     </w:p>
     <w:p>
@@ -8660,7 +9006,7 @@
       <w:pPr>
         <w:pStyle w:val="Procedureheading"/>
       </w:pPr>
-      <w:bookmarkStart w:id="23" w:name="_Toc520913694"/>
+      <w:bookmarkStart w:id="22" w:name="_Toc520913694"/>
       <w:r>
         <w:t>Task 4</w:t>
       </w:r>
@@ -8678,7 +9024,7 @@
       <w:r>
         <w:t xml:space="preserve"> class</w:t>
       </w:r>
-      <w:bookmarkEnd w:id="23"/>
+      <w:bookmarkEnd w:id="22"/>
     </w:p>
     <w:p>
       <w:pPr>
@@ -8785,11 +9131,11 @@
       <w:r>
         <w:t xml:space="preserve"> </w:t>
       </w:r>
-      <w:proofErr w:type="spellStart"/>
-      <w:r>
-        <w:t>IEnumerable</w:t>
-      </w:r>
-      <w:proofErr w:type="spellEnd"/>
+      <w:r>
+        <w:t>IList</w:t>
+      </w:r>
+      <w:bookmarkStart w:id="23" w:name="_GoBack"/>
+      <w:bookmarkEnd w:id="23"/>
       <w:r>
         <w:t>&lt;Emotion&gt;</w:t>
       </w:r>
@@ -8854,7 +9200,6 @@
           <w:szCs w:val="19"/>
           <w:lang w:eastAsia="en-US"/>
         </w:rPr>
-        <w:lastRenderedPageBreak/>
         <w:t>public</w:t>
       </w:r>
       <w:r>
@@ -9384,19 +9729,24 @@
         <w:jc w:val="both"/>
       </w:pPr>
       <w:r>
-        <w:t>Validate if there is an Image U</w:t>
-      </w:r>
-      <w:r>
-        <w:t>RL</w:t>
-      </w:r>
-      <w:r>
-        <w:t xml:space="preserve"> and </w:t>
-      </w:r>
-      <w:r>
-        <w:t xml:space="preserve">properly call the </w:t>
+        <w:t xml:space="preserve">Validate if the </w:t>
       </w:r>
       <w:proofErr w:type="spellStart"/>
       <w:r>
+        <w:rPr>
+          <w:i/>
+        </w:rPr>
+        <w:t>GetImageStreamCallback</w:t>
+      </w:r>
+      <w:proofErr w:type="spellEnd"/>
+      <w:r>
+        <w:t xml:space="preserve"> is not null and properly call the </w:t>
+      </w:r>
+      <w:proofErr w:type="spellStart"/>
+      <w:r>
+        <w:rPr>
+          <w:i/>
+        </w:rPr>
         <w:t>EmotionServiceHelper</w:t>
       </w:r>
       <w:proofErr w:type="spellEnd"/>
@@ -9415,56 +9765,35 @@
         <w:jc w:val="both"/>
       </w:pPr>
       <w:r>
-        <w:t xml:space="preserve">Validate if the </w:t>
+        <w:t xml:space="preserve">If </w:t>
       </w:r>
       <w:proofErr w:type="spellStart"/>
       <w:r>
-        <w:t>GetImageStreamCallback</w:t>
+        <w:rPr>
+          <w:i/>
+        </w:rPr>
+        <w:t>FilterOutSmallFaces</w:t>
       </w:r>
       <w:proofErr w:type="spellEnd"/>
       <w:r>
-        <w:t xml:space="preserve"> is not null and properly call the </w:t>
+        <w:t xml:space="preserve"> is true filter the </w:t>
       </w:r>
       <w:proofErr w:type="spellStart"/>
       <w:r>
-        <w:t>EmotionServiceHelper</w:t>
+        <w:rPr>
+          <w:i/>
+        </w:rPr>
+        <w:t>DetectedEmotion</w:t>
       </w:r>
       <w:proofErr w:type="spellEnd"/>
       <w:r>
-        <w:t xml:space="preserve"> class.</w:t>
-      </w:r>
-    </w:p>
-    <w:p>
-      <w:pPr>
-        <w:pStyle w:val="Ln1"/>
-        <w:numPr>
-          <w:ilvl w:val="1"/>
-          <w:numId w:val="26"/>
-        </w:numPr>
-        <w:spacing w:after="0"/>
-        <w:jc w:val="both"/>
-      </w:pPr>
-      <w:r>
-        <w:t xml:space="preserve">If </w:t>
+        <w:t xml:space="preserve"> property by calling the </w:t>
       </w:r>
       <w:proofErr w:type="spellStart"/>
       <w:r>
-        <w:t>FilterOutSmallFaces</w:t>
-      </w:r>
-      <w:proofErr w:type="spellEnd"/>
-      <w:r>
-        <w:t xml:space="preserve"> is true filter the </w:t>
-      </w:r>
-      <w:proofErr w:type="spellStart"/>
-      <w:r>
-        <w:t>DetectedEmotion</w:t>
-      </w:r>
-      <w:proofErr w:type="spellEnd"/>
-      <w:r>
-        <w:t xml:space="preserve"> property by calling the </w:t>
-      </w:r>
-      <w:proofErr w:type="spellStart"/>
-      <w:r>
+        <w:rPr>
+          <w:i/>
+        </w:rPr>
         <w:t>IsFaceBigEnoughForDetection</w:t>
       </w:r>
       <w:proofErr w:type="spellEnd"/>
@@ -9516,6 +9845,9 @@
       </w:r>
       <w:proofErr w:type="spellStart"/>
       <w:r>
+        <w:rPr>
+          <w:i/>
+        </w:rPr>
         <w:t>ErrorTrackingHelper</w:t>
       </w:r>
       <w:proofErr w:type="spellEnd"/>
@@ -9538,6 +9870,9 @@
       </w:r>
       <w:proofErr w:type="spellStart"/>
       <w:r>
+        <w:rPr>
+          <w:i/>
+        </w:rPr>
         <w:t>DetectedEmotion</w:t>
       </w:r>
       <w:proofErr w:type="spellEnd"/>
@@ -9560,6 +9895,9 @@
       </w:r>
       <w:proofErr w:type="spellStart"/>
       <w:r>
+        <w:rPr>
+          <w:i/>
+        </w:rPr>
         <w:t>ShowDialogOnFaceApiErrors</w:t>
       </w:r>
       <w:proofErr w:type="spellEnd"/>
@@ -9568,6 +9906,9 @@
       </w:r>
       <w:proofErr w:type="spellStart"/>
       <w:r>
+        <w:rPr>
+          <w:i/>
+        </w:rPr>
         <w:t>GenericApiCallExceptionHandler</w:t>
       </w:r>
       <w:proofErr w:type="spellEnd"/>
@@ -9602,6 +9943,9 @@
       </w:r>
       <w:proofErr w:type="spellStart"/>
       <w:r>
+        <w:rPr>
+          <w:i/>
+        </w:rPr>
         <w:t>OnEmotionRecognitionCompleted</w:t>
       </w:r>
       <w:proofErr w:type="spellEnd"/>
@@ -9658,6 +10002,9 @@
       </w:r>
       <w:proofErr w:type="spellStart"/>
       <w:r>
+        <w:rPr>
+          <w:i/>
+        </w:rPr>
         <w:t>IntelligentKioskSample</w:t>
       </w:r>
       <w:proofErr w:type="spellEnd"/>
@@ -9750,10 +10097,12 @@
         <w:t xml:space="preserve"> project to use the </w:t>
       </w:r>
       <w:proofErr w:type="spellStart"/>
-      <w:r>
-        <w:t>ServiceHelper</w:t>
+      <w:proofErr w:type="gramStart"/>
+      <w:r>
+        <w:t>IntelligentKioskSample.Azure.Api</w:t>
       </w:r>
       <w:proofErr w:type="spellEnd"/>
+      <w:proofErr w:type="gramEnd"/>
       <w:r>
         <w:t xml:space="preserve"> library</w:t>
       </w:r>
@@ -10690,10 +11039,12 @@
         <w:t xml:space="preserve"> project to use the </w:t>
       </w:r>
       <w:proofErr w:type="spellStart"/>
-      <w:r>
-        <w:t>ServiceHelper</w:t>
+      <w:proofErr w:type="gramStart"/>
+      <w:r>
+        <w:t>IntelligentKioskSample.Azure.Api</w:t>
       </w:r>
       <w:proofErr w:type="spellEnd"/>
+      <w:proofErr w:type="gramEnd"/>
       <w:r>
         <w:t xml:space="preserve"> library to capture an image with the computer camera identify the emotion scores with </w:t>
       </w:r>
@@ -12604,7 +12955,7 @@
         <w:ind w:left="1080" w:hanging="360"/>
       </w:pPr>
     </w:lvl>
-    <w:lvl w:ilvl="1" w:tplc="240A0019" w:tentative="1">
+    <w:lvl w:ilvl="1" w:tplc="240A0019">
       <w:start w:val="1"/>
       <w:numFmt w:val="lowerLetter"/>
       <w:lvlText w:val="%2."/>
@@ -13355,7 +13706,7 @@
         <w:ind w:left="1080" w:hanging="360"/>
       </w:pPr>
     </w:lvl>
-    <w:lvl w:ilvl="1" w:tplc="240A0019" w:tentative="1">
+    <w:lvl w:ilvl="1" w:tplc="240A0019">
       <w:start w:val="1"/>
       <w:numFmt w:val="lowerLetter"/>
       <w:lvlText w:val="%2."/>
@@ -18534,9 +18885,12 @@
 </file>
 
 <file path=customXml/item1.xml><?xml version="1.0" encoding="utf-8"?>
-<p:properties xmlns:p="http://schemas.microsoft.com/office/2006/metadata/properties" xmlns:xsi="http://www.w3.org/2001/XMLSchema-instance" xmlns:pc="http://schemas.microsoft.com/office/infopath/2007/PartnerControls">
-  <documentManagement/>
-</p:properties>
+<?mso-contentType ?>
+<FormTemplates xmlns="http://schemas.microsoft.com/sharepoint/v3/contenttype/forms">
+  <Display>DocumentLibraryForm</Display>
+  <Edit>DocumentLibraryForm</Edit>
+  <New>DocumentLibraryForm</New>
+</FormTemplates>
 </file>
 
 <file path=customXml/item2.xml><?xml version="1.0" encoding="utf-8"?>
@@ -18698,12 +19052,9 @@
 </file>
 
 <file path=customXml/item3.xml><?xml version="1.0" encoding="utf-8"?>
-<?mso-contentType ?>
-<FormTemplates xmlns="http://schemas.microsoft.com/sharepoint/v3/contenttype/forms">
-  <Display>DocumentLibraryForm</Display>
-  <Edit>DocumentLibraryForm</Edit>
-  <New>DocumentLibraryForm</New>
-</FormTemplates>
+<p:properties xmlns:p="http://schemas.microsoft.com/office/2006/metadata/properties" xmlns:xsi="http://www.w3.org/2001/XMLSchema-instance" xmlns:pc="http://schemas.microsoft.com/office/infopath/2007/PartnerControls">
+  <documentManagement/>
+</p:properties>
 </file>
 
 <file path=customXml/item4.xml><?xml version="1.0" encoding="utf-8"?>
@@ -18711,10 +19062,9 @@
 </file>
 
 <file path=customXml/itemProps1.xml><?xml version="1.0" encoding="utf-8"?>
-<ds:datastoreItem xmlns:ds="http://schemas.openxmlformats.org/officeDocument/2006/customXml" ds:itemID="{E5F3C35D-52C9-4CBD-A224-1499C4886F09}">
+<ds:datastoreItem xmlns:ds="http://schemas.openxmlformats.org/officeDocument/2006/customXml" ds:itemID="{8D0E55E4-FA4C-4D19-9ED8-374F6FB4004B}">
   <ds:schemaRefs>
-    <ds:schemaRef ds:uri="http://schemas.microsoft.com/office/2006/metadata/properties"/>
-    <ds:schemaRef ds:uri="http://schemas.microsoft.com/office/infopath/2007/PartnerControls"/>
+    <ds:schemaRef ds:uri="http://schemas.microsoft.com/sharepoint/v3/contenttype/forms"/>
   </ds:schemaRefs>
 </ds:datastoreItem>
 </file>
@@ -18738,15 +19088,16 @@
 </file>
 
 <file path=customXml/itemProps3.xml><?xml version="1.0" encoding="utf-8"?>
-<ds:datastoreItem xmlns:ds="http://schemas.openxmlformats.org/officeDocument/2006/customXml" ds:itemID="{8D0E55E4-FA4C-4D19-9ED8-374F6FB4004B}">
+<ds:datastoreItem xmlns:ds="http://schemas.openxmlformats.org/officeDocument/2006/customXml" ds:itemID="{E5F3C35D-52C9-4CBD-A224-1499C4886F09}">
   <ds:schemaRefs>
-    <ds:schemaRef ds:uri="http://schemas.microsoft.com/sharepoint/v3/contenttype/forms"/>
+    <ds:schemaRef ds:uri="http://schemas.microsoft.com/office/2006/metadata/properties"/>
+    <ds:schemaRef ds:uri="http://schemas.microsoft.com/office/infopath/2007/PartnerControls"/>
   </ds:schemaRefs>
 </ds:datastoreItem>
 </file>
 
 <file path=customXml/itemProps4.xml><?xml version="1.0" encoding="utf-8"?>
-<ds:datastoreItem xmlns:ds="http://schemas.openxmlformats.org/officeDocument/2006/customXml" ds:itemID="{9AE6E65C-033B-4D38-AB2C-B7B608244F38}">
+<ds:datastoreItem xmlns:ds="http://schemas.openxmlformats.org/officeDocument/2006/customXml" ds:itemID="{87FDD006-A806-4F4C-932B-9C129CA25A22}">
   <ds:schemaRefs>
     <ds:schemaRef ds:uri="http://schemas.openxmlformats.org/officeDocument/2006/bibliography"/>
   </ds:schemaRefs>

</xml_diff>

<commit_message>
POC instructions updated until PBI3-End
</commit_message>
<xml_diff>
--- a/POCInstructions_AlpineSkiHouseHappinessMeter.docx
+++ b/POCInstructions_AlpineSkiHouseHappinessMeter.docx
@@ -9131,11 +9131,11 @@
       <w:r>
         <w:t xml:space="preserve"> </w:t>
       </w:r>
+      <w:proofErr w:type="spellStart"/>
       <w:r>
         <w:t>IList</w:t>
       </w:r>
-      <w:bookmarkStart w:id="23" w:name="_GoBack"/>
-      <w:bookmarkEnd w:id="23"/>
+      <w:proofErr w:type="spellEnd"/>
       <w:r>
         <w:t>&lt;Emotion&gt;</w:t>
       </w:r>
@@ -9167,6 +9167,9 @@
       </w:r>
       <w:proofErr w:type="spellStart"/>
       <w:r>
+        <w:rPr>
+          <w:i/>
+        </w:rPr>
         <w:t>DetectEmotionAsync</w:t>
       </w:r>
       <w:proofErr w:type="spellEnd"/>
@@ -9969,7 +9972,7 @@
       <w:pPr>
         <w:pStyle w:val="Procedureheading"/>
       </w:pPr>
-      <w:bookmarkStart w:id="24" w:name="_Toc520913695"/>
+      <w:bookmarkStart w:id="23" w:name="_Toc520913695"/>
       <w:r>
         <w:t xml:space="preserve">Task </w:t>
       </w:r>
@@ -9982,7 +9985,7 @@
       <w:r>
         <w:t>Build your project</w:t>
       </w:r>
-      <w:bookmarkEnd w:id="24"/>
+      <w:bookmarkEnd w:id="23"/>
       <w:r>
         <w:tab/>
       </w:r>
@@ -10039,8 +10042,8 @@
       <w:pPr>
         <w:pStyle w:val="Heading1"/>
       </w:pPr>
-      <w:bookmarkStart w:id="25" w:name="_Toc500205471"/>
-      <w:bookmarkStart w:id="26" w:name="_Toc520913696"/>
+      <w:bookmarkStart w:id="24" w:name="_Toc500205471"/>
+      <w:bookmarkStart w:id="25" w:name="_Toc520913696"/>
       <w:r>
         <w:lastRenderedPageBreak/>
         <w:t xml:space="preserve">PBI </w:t>
@@ -10051,45 +10054,48 @@
       <w:r>
         <w:t xml:space="preserve">: </w:t>
       </w:r>
+      <w:bookmarkEnd w:id="24"/>
+      <w:r>
+        <w:t xml:space="preserve">Setting up </w:t>
+      </w:r>
+      <w:proofErr w:type="spellStart"/>
+      <w:r>
+        <w:t>IntelligentKioskSample</w:t>
+      </w:r>
       <w:bookmarkEnd w:id="25"/>
-      <w:r>
-        <w:t xml:space="preserve">Setting up </w:t>
+      <w:proofErr w:type="spellEnd"/>
+    </w:p>
+    <w:p>
+      <w:pPr>
+        <w:pStyle w:val="Heading4"/>
+      </w:pPr>
+      <w:bookmarkStart w:id="26" w:name="_Toc520913697"/>
+      <w:r>
+        <w:t>Introduction</w:t>
+      </w:r>
+      <w:bookmarkEnd w:id="26"/>
+    </w:p>
+    <w:p>
+      <w:pPr>
+        <w:jc w:val="both"/>
+      </w:pPr>
+      <w:r>
+        <w:t xml:space="preserve">In this </w:t>
+      </w:r>
+      <w:r>
+        <w:t>PBI</w:t>
+      </w:r>
+      <w:r>
+        <w:t xml:space="preserve">, you will </w:t>
+      </w:r>
+      <w:r>
+        <w:t xml:space="preserve">enhance the </w:t>
       </w:r>
       <w:proofErr w:type="spellStart"/>
       <w:r>
-        <w:t>IntelligentKioskSample</w:t>
-      </w:r>
-      <w:bookmarkEnd w:id="26"/>
-      <w:proofErr w:type="spellEnd"/>
-    </w:p>
-    <w:p>
-      <w:pPr>
-        <w:pStyle w:val="Heading4"/>
-      </w:pPr>
-      <w:bookmarkStart w:id="27" w:name="_Toc520913697"/>
-      <w:r>
-        <w:t>Introduction</w:t>
-      </w:r>
-      <w:bookmarkEnd w:id="27"/>
-    </w:p>
-    <w:p>
-      <w:pPr>
-        <w:jc w:val="both"/>
-      </w:pPr>
-      <w:r>
-        <w:t xml:space="preserve">In this </w:t>
-      </w:r>
-      <w:r>
-        <w:t>PBI</w:t>
-      </w:r>
-      <w:r>
-        <w:t xml:space="preserve">, you will </w:t>
-      </w:r>
-      <w:r>
-        <w:t xml:space="preserve">enhance the </w:t>
-      </w:r>
-      <w:proofErr w:type="spellStart"/>
-      <w:r>
+        <w:rPr>
+          <w:i/>
+        </w:rPr>
         <w:t>IntelligentKiokSample</w:t>
       </w:r>
       <w:proofErr w:type="spellEnd"/>
@@ -10099,12 +10105,18 @@
       <w:proofErr w:type="spellStart"/>
       <w:proofErr w:type="gramStart"/>
       <w:r>
+        <w:rPr>
+          <w:i/>
+        </w:rPr>
         <w:t>IntelligentKioskSample.Azure.Api</w:t>
       </w:r>
       <w:proofErr w:type="spellEnd"/>
       <w:proofErr w:type="gramEnd"/>
       <w:r>
-        <w:t xml:space="preserve"> library</w:t>
+        <w:t xml:space="preserve"> </w:t>
+      </w:r>
+      <w:r>
+        <w:t>project</w:t>
       </w:r>
       <w:r>
         <w:t xml:space="preserve"> to capture </w:t>
@@ -10130,11 +10142,11 @@
       <w:pPr>
         <w:pStyle w:val="Heading4"/>
       </w:pPr>
-      <w:bookmarkStart w:id="28" w:name="_Toc520913698"/>
+      <w:bookmarkStart w:id="27" w:name="_Toc520913698"/>
       <w:r>
         <w:t>Objectives</w:t>
       </w:r>
-      <w:bookmarkEnd w:id="28"/>
+      <w:bookmarkEnd w:id="27"/>
     </w:p>
     <w:p>
       <w:r>
@@ -10181,11 +10193,11 @@
       <w:pPr>
         <w:pStyle w:val="Heading4"/>
       </w:pPr>
-      <w:bookmarkStart w:id="29" w:name="_Toc520913699"/>
+      <w:bookmarkStart w:id="28" w:name="_Toc520913699"/>
       <w:r>
         <w:t>Prerequisites</w:t>
       </w:r>
-      <w:bookmarkEnd w:id="29"/>
+      <w:bookmarkEnd w:id="28"/>
     </w:p>
     <w:p>
       <w:pPr>
@@ -10237,33 +10249,33 @@
       <w:pPr>
         <w:pStyle w:val="Heading4"/>
       </w:pPr>
-      <w:bookmarkStart w:id="30" w:name="_Toc520913700"/>
+      <w:bookmarkStart w:id="29" w:name="_Toc520913700"/>
       <w:r>
         <w:t>Scenario</w:t>
       </w:r>
+      <w:bookmarkEnd w:id="29"/>
+    </w:p>
+    <w:p>
+      <w:r>
+        <w:t>To start using the services provided by the Microsoft Cognitive Services Vision API it will be necessary to add some basic references to work with this APIs in an easier way.</w:t>
+      </w:r>
+    </w:p>
+    <w:p/>
+    <w:p>
+      <w:pPr>
+        <w:pStyle w:val="Procedureheading"/>
+      </w:pPr>
+      <w:bookmarkStart w:id="30" w:name="_Toc520913701"/>
+      <w:r>
+        <w:t xml:space="preserve">Task </w:t>
+      </w:r>
+      <w:r>
+        <w:t xml:space="preserve">1: </w:t>
+      </w:r>
+      <w:r>
+        <w:t>Add missing Packages</w:t>
+      </w:r>
       <w:bookmarkEnd w:id="30"/>
-    </w:p>
-    <w:p>
-      <w:r>
-        <w:t>To start using the services provided by the Microsoft Cognitive Services Vision API it will be necessary to add some basic references to work with this APIs in an easier way.</w:t>
-      </w:r>
-    </w:p>
-    <w:p/>
-    <w:p>
-      <w:pPr>
-        <w:pStyle w:val="Procedureheading"/>
-      </w:pPr>
-      <w:bookmarkStart w:id="31" w:name="_Toc520913701"/>
-      <w:r>
-        <w:t xml:space="preserve">Task </w:t>
-      </w:r>
-      <w:r>
-        <w:t xml:space="preserve">1: </w:t>
-      </w:r>
-      <w:r>
-        <w:t>Add missing Packages</w:t>
-      </w:r>
-      <w:bookmarkEnd w:id="31"/>
     </w:p>
     <w:p>
       <w:pPr>
@@ -10279,6 +10291,9 @@
       </w:r>
       <w:proofErr w:type="spellStart"/>
       <w:r>
+        <w:rPr>
+          <w:i/>
+        </w:rPr>
         <w:t>IntelligentKioskSample</w:t>
       </w:r>
       <w:proofErr w:type="spellEnd"/>
@@ -10303,6 +10318,9 @@
       </w:r>
       <w:proofErr w:type="spellStart"/>
       <w:r>
+        <w:rPr>
+          <w:i/>
+        </w:rPr>
         <w:t>IntelligentKioskSample</w:t>
       </w:r>
       <w:proofErr w:type="spellEnd"/>
@@ -10340,23 +10358,24 @@
       <w:proofErr w:type="spellStart"/>
       <w:proofErr w:type="gramStart"/>
       <w:r>
-        <w:t>Microsoft.ProjectOxford.Emotion</w:t>
+        <w:rPr>
+          <w:i/>
+        </w:rPr>
+        <w:t>Microsoft.Azure.CognitiveServices.Vision</w:t>
+      </w:r>
+      <w:proofErr w:type="gramEnd"/>
+      <w:r>
+        <w:rPr>
+          <w:i/>
+        </w:rPr>
+        <w:t>.Face</w:t>
       </w:r>
       <w:proofErr w:type="spellEnd"/>
-      <w:proofErr w:type="gramEnd"/>
-      <w:r>
-        <w:t xml:space="preserve"> and </w:t>
-      </w:r>
-      <w:proofErr w:type="spellStart"/>
-      <w:r>
-        <w:t>Microsoft.ProjectOxford.</w:t>
-      </w:r>
-      <w:r>
-        <w:t>Face</w:t>
-      </w:r>
-      <w:proofErr w:type="spellEnd"/>
-      <w:r>
-        <w:t xml:space="preserve"> packages, install the latest version of these components.</w:t>
+      <w:r>
+        <w:t xml:space="preserve"> package, install the latest version</w:t>
+      </w:r>
+      <w:r>
+        <w:t>.</w:t>
       </w:r>
     </w:p>
     <w:p>
@@ -10391,16 +10410,9 @@
           <w:szCs w:val="19"/>
           <w:lang w:eastAsia="en-US"/>
         </w:rPr>
-        <w:t>Microsoft.ProjectOxford.Face</w:t>
-      </w:r>
-      <w:proofErr w:type="spellEnd"/>
+        <w:t>Microsoft.Azure.CognitiveServices.Vision</w:t>
+      </w:r>
       <w:proofErr w:type="gramEnd"/>
-    </w:p>
-    <w:p>
-      <w:pPr>
-        <w:pStyle w:val="Code"/>
-        <w:ind w:left="1080"/>
-      </w:pPr>
       <w:r>
         <w:rPr>
           <w:rFonts w:ascii="Consolas" w:eastAsiaTheme="minorHAnsi" w:hAnsi="Consolas" w:cs="Consolas"/>
@@ -10409,10 +10421,9 @@
           <w:szCs w:val="19"/>
           <w:lang w:eastAsia="en-US"/>
         </w:rPr>
-        <w:t xml:space="preserve">Install-Package </w:t>
-      </w:r>
-      <w:proofErr w:type="spellStart"/>
-      <w:proofErr w:type="gramStart"/>
+        <w:t>.Face</w:t>
+      </w:r>
+      <w:proofErr w:type="spellEnd"/>
       <w:r>
         <w:rPr>
           <w:rFonts w:ascii="Consolas" w:eastAsiaTheme="minorHAnsi" w:hAnsi="Consolas" w:cs="Consolas"/>
@@ -10421,20 +10432,8 @@
           <w:szCs w:val="19"/>
           <w:lang w:eastAsia="en-US"/>
         </w:rPr>
-        <w:t>Microsoft.ProjectOxford.</w:t>
-      </w:r>
-      <w:r>
-        <w:rPr>
-          <w:rFonts w:ascii="Consolas" w:eastAsiaTheme="minorHAnsi" w:hAnsi="Consolas" w:cs="Consolas"/>
-          <w:color w:val="000000"/>
-          <w:sz w:val="19"/>
-          <w:szCs w:val="19"/>
-          <w:lang w:eastAsia="en-US"/>
-        </w:rPr>
-        <w:t>Emotion</w:t>
-      </w:r>
-      <w:proofErr w:type="spellEnd"/>
-      <w:proofErr w:type="gramEnd"/>
+        <w:t xml:space="preserve"> -Version 2.0.0-preview</w:t>
+      </w:r>
     </w:p>
     <w:p>
       <w:pPr>
@@ -10446,7 +10445,30 @@
         <w:jc w:val="both"/>
       </w:pPr>
       <w:r>
-        <w:t xml:space="preserve">Now navigate thought project class files and add the required </w:t>
+        <w:t>Now navigate thought project</w:t>
+      </w:r>
+      <w:r>
+        <w:t xml:space="preserve"> to </w:t>
+      </w:r>
+      <w:r>
+        <w:t>the</w:t>
+      </w:r>
+      <w:r>
+        <w:t xml:space="preserve"> class file</w:t>
+      </w:r>
+      <w:r>
+        <w:t xml:space="preserve"> </w:t>
+      </w:r>
+      <w:proofErr w:type="spellStart"/>
+      <w:r>
+        <w:rPr>
+          <w:i/>
+        </w:rPr>
+        <w:t>EmotionServiceHelper</w:t>
+      </w:r>
+      <w:proofErr w:type="spellEnd"/>
+      <w:r>
+        <w:t xml:space="preserve"> and add the required </w:t>
       </w:r>
       <w:r>
         <w:t>using</w:t>
@@ -10459,26 +10481,31 @@
       <w:pPr>
         <w:pStyle w:val="Code"/>
         <w:ind w:left="1080"/>
-      </w:pPr>
-      <w:proofErr w:type="spellStart"/>
+        <w:rPr>
+          <w:rFonts w:ascii="Consolas" w:eastAsiaTheme="minorHAnsi" w:hAnsi="Consolas" w:cs="Consolas"/>
+          <w:color w:val="000000"/>
+          <w:sz w:val="19"/>
+          <w:szCs w:val="19"/>
+          <w:lang w:eastAsia="en-US"/>
+        </w:rPr>
+      </w:pPr>
       <w:r>
         <w:rPr>
           <w:rFonts w:ascii="Consolas" w:eastAsiaTheme="minorHAnsi" w:hAnsi="Consolas" w:cs="Consolas"/>
           <w:color w:val="0000FF"/>
           <w:sz w:val="19"/>
           <w:szCs w:val="19"/>
-          <w:lang w:val="es-CO" w:eastAsia="en-US"/>
+          <w:lang w:eastAsia="en-US"/>
         </w:rPr>
         <w:t>using</w:t>
       </w:r>
-      <w:proofErr w:type="spellEnd"/>
       <w:r>
         <w:rPr>
           <w:rFonts w:ascii="Consolas" w:eastAsiaTheme="minorHAnsi" w:hAnsi="Consolas" w:cs="Consolas"/>
           <w:color w:val="000000"/>
           <w:sz w:val="19"/>
           <w:szCs w:val="19"/>
-          <w:lang w:val="es-CO" w:eastAsia="en-US"/>
+          <w:lang w:eastAsia="en-US"/>
         </w:rPr>
         <w:t xml:space="preserve"> </w:t>
       </w:r>
@@ -10490,11 +10517,10 @@
           <w:color w:val="000000"/>
           <w:sz w:val="19"/>
           <w:szCs w:val="19"/>
-          <w:lang w:val="es-CO" w:eastAsia="en-US"/>
-        </w:rPr>
-        <w:t>Microsoft.ProjectOxford.Common</w:t>
-      </w:r>
-      <w:proofErr w:type="spellEnd"/>
+          <w:lang w:eastAsia="en-US"/>
+        </w:rPr>
+        <w:t>Microsoft.Azure.CognitiveServices.Vision</w:t>
+      </w:r>
       <w:proofErr w:type="gramEnd"/>
       <w:r>
         <w:rPr>
@@ -10502,10 +10528,49 @@
           <w:color w:val="000000"/>
           <w:sz w:val="19"/>
           <w:szCs w:val="19"/>
-          <w:lang w:val="es-CO" w:eastAsia="en-US"/>
+          <w:lang w:eastAsia="en-US"/>
+        </w:rPr>
+        <w:t>.Face</w:t>
+      </w:r>
+      <w:proofErr w:type="spellEnd"/>
+      <w:r>
+        <w:rPr>
+          <w:rFonts w:ascii="Consolas" w:eastAsiaTheme="minorHAnsi" w:hAnsi="Consolas" w:cs="Consolas"/>
+          <w:color w:val="000000"/>
+          <w:sz w:val="19"/>
+          <w:szCs w:val="19"/>
+          <w:lang w:eastAsia="en-US"/>
         </w:rPr>
         <w:t>;</w:t>
       </w:r>
+    </w:p>
+    <w:p>
+      <w:pPr>
+        <w:pStyle w:val="Code"/>
+        <w:ind w:left="1080"/>
+      </w:pPr>
+      <w:r>
+        <w:rPr>
+          <w:rFonts w:ascii="Consolas" w:eastAsiaTheme="minorHAnsi" w:hAnsi="Consolas" w:cs="Consolas"/>
+          <w:color w:val="0000FF"/>
+          <w:sz w:val="19"/>
+          <w:szCs w:val="19"/>
+          <w:lang w:eastAsia="en-US"/>
+        </w:rPr>
+        <w:t>using</w:t>
+      </w:r>
+      <w:r>
+        <w:rPr>
+          <w:rFonts w:ascii="Consolas" w:eastAsiaTheme="minorHAnsi" w:hAnsi="Consolas" w:cs="Consolas"/>
+          <w:color w:val="000000"/>
+          <w:sz w:val="19"/>
+          <w:szCs w:val="19"/>
+          <w:lang w:eastAsia="en-US"/>
+        </w:rPr>
+        <w:t xml:space="preserve"> Microsoft.Azure.CognitiveServices.Vision.Face.Models;</w:t>
+      </w:r>
+      <w:bookmarkStart w:id="31" w:name="_GoBack"/>
+      <w:bookmarkEnd w:id="31"/>
     </w:p>
     <w:p>
       <w:pPr>
@@ -19097,7 +19162,7 @@
 </file>
 
 <file path=customXml/itemProps4.xml><?xml version="1.0" encoding="utf-8"?>
-<ds:datastoreItem xmlns:ds="http://schemas.openxmlformats.org/officeDocument/2006/customXml" ds:itemID="{87FDD006-A806-4F4C-932B-9C129CA25A22}">
+<ds:datastoreItem xmlns:ds="http://schemas.openxmlformats.org/officeDocument/2006/customXml" ds:itemID="{8D955BD6-84CE-4F53-A2A3-B4BE9B610AEB}">
   <ds:schemaRefs>
     <ds:schemaRef ds:uri="http://schemas.openxmlformats.org/officeDocument/2006/bibliography"/>
   </ds:schemaRefs>

</xml_diff>

<commit_message>
Latest version of POC
</commit_message>
<xml_diff>
--- a/POCInstructions_AlpineSkiHouseHappinessMeter.docx
+++ b/POCInstructions_AlpineSkiHouseHappinessMeter.docx
@@ -10724,7 +10724,7 @@
           </mc:Choice>
           <mc:Fallback>
             <w:pict>
-              <v:oval w14:anchorId="4931E8FB" id="Oval 4" o:spid="_x0000_s1026" style="position:absolute;margin-left:244.35pt;margin-top:131.4pt;width:129.35pt;height:35.4pt;z-index:251659264;visibility:visible;mso-wrap-style:square;mso-width-percent:0;mso-height-percent:0;mso-wrap-distance-left:9pt;mso-wrap-distance-top:0;mso-wrap-distance-right:9pt;mso-wrap-distance-bottom:0;mso-position-horizontal:absolute;mso-position-horizontal-relative:text;mso-position-vertical:absolute;mso-position-vertical-relative:text;mso-width-percent:0;mso-height-percent:0;mso-width-relative:margin;mso-height-relative:margin;v-text-anchor:middle" o:gfxdata="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" filled="f" strokecolor="#f79646 [3209]" strokeweight="1pt"/>
+              <v:oval w14:anchorId="2AEF057C" id="Oval 4" o:spid="_x0000_s1026" style="position:absolute;margin-left:244.35pt;margin-top:131.4pt;width:129.35pt;height:35.4pt;z-index:251659264;visibility:visible;mso-wrap-style:square;mso-width-percent:0;mso-height-percent:0;mso-wrap-distance-left:9pt;mso-wrap-distance-top:0;mso-wrap-distance-right:9pt;mso-wrap-distance-bottom:0;mso-position-horizontal:absolute;mso-position-horizontal-relative:text;mso-position-vertical:absolute;mso-position-vertical-relative:text;mso-width-percent:0;mso-height-percent:0;mso-width-relative:margin;mso-height-relative:margin;v-text-anchor:middle" o:gfxdata="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" filled="f" strokecolor="#f79646 [3209]" strokeweight="1pt"/>
             </w:pict>
           </mc:Fallback>
         </mc:AlternateContent>
@@ -10971,8 +10971,6 @@
         </w:rPr>
         <w:t xml:space="preserve"> (Client)</w:t>
       </w:r>
-      <w:bookmarkStart w:id="32" w:name="_GoBack"/>
-      <w:bookmarkEnd w:id="32"/>
     </w:p>
     <w:p>
       <w:pPr>
@@ -11161,8 +11159,8 @@
       <w:pPr>
         <w:pStyle w:val="Heading1"/>
       </w:pPr>
-      <w:bookmarkStart w:id="33" w:name="_Toc500205472"/>
-      <w:bookmarkStart w:id="34" w:name="_Toc520913703"/>
+      <w:bookmarkStart w:id="32" w:name="_Toc500205472"/>
+      <w:bookmarkStart w:id="33" w:name="_Toc520913703"/>
       <w:r>
         <w:lastRenderedPageBreak/>
         <w:t xml:space="preserve">PBI </w:t>
@@ -11173,11 +11171,11 @@
       <w:r>
         <w:t xml:space="preserve">: </w:t>
       </w:r>
+      <w:bookmarkEnd w:id="32"/>
+      <w:r>
+        <w:t>Detecting Emotion in Image</w:t>
+      </w:r>
       <w:bookmarkEnd w:id="33"/>
-      <w:r>
-        <w:t>Detecting Emotion in Image</w:t>
-      </w:r>
-      <w:bookmarkEnd w:id="34"/>
     </w:p>
     <w:p>
       <w:pPr>
@@ -11193,11 +11191,11 @@
       <w:pPr>
         <w:pStyle w:val="Heading4"/>
       </w:pPr>
-      <w:bookmarkStart w:id="35" w:name="_Toc520913704"/>
+      <w:bookmarkStart w:id="34" w:name="_Toc520913704"/>
       <w:r>
         <w:t>Introduction</w:t>
       </w:r>
-      <w:bookmarkEnd w:id="35"/>
+      <w:bookmarkEnd w:id="34"/>
     </w:p>
     <w:p>
       <w:r>
@@ -11214,6 +11212,9 @@
       </w:r>
       <w:proofErr w:type="spellStart"/>
       <w:r>
+        <w:rPr>
+          <w:i/>
+        </w:rPr>
         <w:t>IntelligentKiokSample</w:t>
       </w:r>
       <w:proofErr w:type="spellEnd"/>
@@ -11223,6 +11224,9 @@
       <w:proofErr w:type="spellStart"/>
       <w:proofErr w:type="gramStart"/>
       <w:r>
+        <w:rPr>
+          <w:i/>
+        </w:rPr>
         <w:t>IntelligentKioskSample.Azure.Api</w:t>
       </w:r>
       <w:proofErr w:type="spellEnd"/>
@@ -11242,11 +11246,11 @@
       <w:pPr>
         <w:pStyle w:val="Heading4"/>
       </w:pPr>
-      <w:bookmarkStart w:id="36" w:name="_Toc520913705"/>
+      <w:bookmarkStart w:id="35" w:name="_Toc520913705"/>
       <w:r>
         <w:t>Objectives</w:t>
       </w:r>
-      <w:bookmarkEnd w:id="36"/>
+      <w:bookmarkEnd w:id="35"/>
     </w:p>
     <w:p>
       <w:r>
@@ -11298,11 +11302,11 @@
       <w:pPr>
         <w:pStyle w:val="Heading4"/>
       </w:pPr>
-      <w:bookmarkStart w:id="37" w:name="_Toc520913706"/>
+      <w:bookmarkStart w:id="36" w:name="_Toc520913706"/>
       <w:r>
         <w:t>Prerequisites</w:t>
       </w:r>
-      <w:bookmarkEnd w:id="37"/>
+      <w:bookmarkEnd w:id="36"/>
     </w:p>
     <w:p>
       <w:pPr>
@@ -11353,48 +11357,48 @@
       <w:pPr>
         <w:pStyle w:val="Heading4"/>
       </w:pPr>
-      <w:bookmarkStart w:id="38" w:name="_Toc520913707"/>
+      <w:bookmarkStart w:id="37" w:name="_Toc520913707"/>
       <w:r>
         <w:t>Scenario</w:t>
       </w:r>
+      <w:bookmarkEnd w:id="37"/>
+    </w:p>
+    <w:p>
+      <w:r>
+        <w:t xml:space="preserve">This </w:t>
+      </w:r>
+      <w:r>
+        <w:t>PBI</w:t>
+      </w:r>
+      <w:r>
+        <w:t xml:space="preserve"> will help you </w:t>
+      </w:r>
+      <w:r>
+        <w:t xml:space="preserve">to </w:t>
+      </w:r>
+      <w:r>
+        <w:t>Test your application and start capturing emotions.</w:t>
+      </w:r>
+    </w:p>
+    <w:p/>
+    <w:p>
+      <w:pPr>
+        <w:pStyle w:val="Procedureheading"/>
+      </w:pPr>
+      <w:bookmarkStart w:id="38" w:name="_Toc520913708"/>
+      <w:r>
+        <w:t xml:space="preserve">Task </w:t>
+      </w:r>
+      <w:r>
+        <w:t>1</w:t>
+      </w:r>
+      <w:r>
+        <w:t xml:space="preserve">: </w:t>
+      </w:r>
+      <w:r>
+        <w:t>Run your application</w:t>
+      </w:r>
       <w:bookmarkEnd w:id="38"/>
-    </w:p>
-    <w:p>
-      <w:r>
-        <w:t xml:space="preserve">This </w:t>
-      </w:r>
-      <w:r>
-        <w:t>PBI</w:t>
-      </w:r>
-      <w:r>
-        <w:t xml:space="preserve"> will help you </w:t>
-      </w:r>
-      <w:r>
-        <w:t xml:space="preserve">to </w:t>
-      </w:r>
-      <w:r>
-        <w:t>Test your application and start capturing emotions.</w:t>
-      </w:r>
-    </w:p>
-    <w:p/>
-    <w:p>
-      <w:pPr>
-        <w:pStyle w:val="Procedureheading"/>
-      </w:pPr>
-      <w:bookmarkStart w:id="39" w:name="_Toc520913708"/>
-      <w:r>
-        <w:t xml:space="preserve">Task </w:t>
-      </w:r>
-      <w:r>
-        <w:t>1</w:t>
-      </w:r>
-      <w:r>
-        <w:t xml:space="preserve">: </w:t>
-      </w:r>
-      <w:r>
-        <w:t>Run your application</w:t>
-      </w:r>
-      <w:bookmarkEnd w:id="39"/>
     </w:p>
     <w:p>
       <w:pPr>
@@ -11410,6 +11414,9 @@
       </w:r>
       <w:proofErr w:type="spellStart"/>
       <w:r>
+        <w:rPr>
+          <w:i/>
+        </w:rPr>
         <w:t>IntelligentKioskSample</w:t>
       </w:r>
       <w:proofErr w:type="spellEnd"/>
@@ -11446,6 +11453,9 @@
       </w:r>
       <w:proofErr w:type="spellStart"/>
       <w:r>
+        <w:rPr>
+          <w:i/>
+        </w:rPr>
         <w:t>PreviewImageFaces</w:t>
       </w:r>
       <w:proofErr w:type="spellEnd"/>
@@ -11454,6 +11464,9 @@
       </w:r>
       <w:proofErr w:type="spellStart"/>
       <w:r>
+        <w:rPr>
+          <w:i/>
+        </w:rPr>
         <w:t>ImageWithFaceBorderUserControl</w:t>
       </w:r>
       <w:proofErr w:type="spellEnd"/>
@@ -11482,7 +11495,7 @@
       <w:pPr>
         <w:pStyle w:val="Procedureheading"/>
       </w:pPr>
-      <w:bookmarkStart w:id="40" w:name="_Toc520913709"/>
+      <w:bookmarkStart w:id="39" w:name="_Toc520913709"/>
       <w:r>
         <w:t xml:space="preserve">Task </w:t>
       </w:r>
@@ -11495,7 +11508,7 @@
       <w:r>
         <w:t>Wiring up Emotion Detection</w:t>
       </w:r>
-      <w:bookmarkEnd w:id="40"/>
+      <w:bookmarkEnd w:id="39"/>
     </w:p>
     <w:p>
       <w:pPr>
@@ -11511,6 +11524,9 @@
       </w:r>
       <w:proofErr w:type="spellStart"/>
       <w:r>
+        <w:rPr>
+          <w:i/>
+        </w:rPr>
         <w:t>PreviewImageFaces</w:t>
       </w:r>
       <w:proofErr w:type="spellEnd"/>
@@ -11519,6 +11535,9 @@
       </w:r>
       <w:proofErr w:type="spellStart"/>
       <w:r>
+        <w:rPr>
+          <w:i/>
+        </w:rPr>
         <w:t>DetectAndShowEmotion</w:t>
       </w:r>
       <w:proofErr w:type="spellEnd"/>
@@ -11527,6 +11546,9 @@
       </w:r>
       <w:proofErr w:type="spellStart"/>
       <w:r>
+        <w:rPr>
+          <w:i/>
+        </w:rPr>
         <w:t>ShowEmotionRecognition</w:t>
       </w:r>
       <w:proofErr w:type="spellEnd"/>
@@ -11548,6 +11570,9 @@
       </w:r>
       <w:proofErr w:type="spellStart"/>
       <w:r>
+        <w:rPr>
+          <w:i/>
+        </w:rPr>
         <w:t>DetectAndShowEmotion</w:t>
       </w:r>
       <w:proofErr w:type="spellEnd"/>
@@ -11568,15 +11593,25 @@
         <w:jc w:val="both"/>
       </w:pPr>
       <w:r>
+        <w:lastRenderedPageBreak/>
         <w:t xml:space="preserve">To show a rectangle with the detected face call the </w:t>
       </w:r>
       <w:proofErr w:type="spellStart"/>
       <w:r>
-        <w:t>ShowFaceRectangle</w:t>
+        <w:rPr>
+          <w:i/>
+        </w:rPr>
+        <w:t>faceUI.ShowFaceRectangle</w:t>
       </w:r>
       <w:proofErr w:type="spellEnd"/>
       <w:r>
-        <w:t xml:space="preserve"> method.</w:t>
+        <w:rPr>
+          <w:i/>
+        </w:rPr>
+        <w:t xml:space="preserve"> </w:t>
+      </w:r>
+      <w:r>
+        <w:t>method.</w:t>
       </w:r>
     </w:p>
     <w:p>
@@ -11589,11 +11624,13 @@
         <w:jc w:val="both"/>
       </w:pPr>
       <w:r>
-        <w:lastRenderedPageBreak/>
         <w:t xml:space="preserve">Set the Margin of the </w:t>
       </w:r>
       <w:proofErr w:type="spellStart"/>
       <w:r>
+        <w:rPr>
+          <w:i/>
+        </w:rPr>
         <w:t>FaceIdentificationBorder</w:t>
       </w:r>
       <w:proofErr w:type="spellEnd"/>
@@ -11615,6 +11652,9 @@
       </w:r>
       <w:proofErr w:type="spellStart"/>
       <w:r>
+        <w:rPr>
+          <w:i/>
+        </w:rPr>
         <w:t>BalloonBackground</w:t>
       </w:r>
       <w:proofErr w:type="spellEnd"/>
@@ -11623,6 +11663,9 @@
       </w:r>
       <w:proofErr w:type="spellStart"/>
       <w:r>
+        <w:rPr>
+          <w:i/>
+        </w:rPr>
         <w:t>BalloonForeground</w:t>
       </w:r>
       <w:proofErr w:type="spellEnd"/>
@@ -11644,6 +11687,15 @@
       </w:r>
       <w:proofErr w:type="spellStart"/>
       <w:r>
+        <w:rPr>
+          <w:i/>
+        </w:rPr>
+        <w:t>faceUI.</w:t>
+      </w:r>
+      <w:r>
+        <w:rPr>
+          <w:i/>
+        </w:rPr>
         <w:t>ShowEmotionData</w:t>
       </w:r>
       <w:proofErr w:type="spellEnd"/>
@@ -11679,7 +11731,7 @@
       <w:pPr>
         <w:pStyle w:val="Procedureheading"/>
       </w:pPr>
-      <w:bookmarkStart w:id="41" w:name="_Toc520913710"/>
+      <w:bookmarkStart w:id="40" w:name="_Toc520913710"/>
       <w:r>
         <w:t>Task 3</w:t>
       </w:r>
@@ -11689,7 +11741,7 @@
       <w:r>
         <w:t>Add emoji Control</w:t>
       </w:r>
-      <w:bookmarkEnd w:id="41"/>
+      <w:bookmarkEnd w:id="40"/>
     </w:p>
     <w:p>
       <w:pPr>
@@ -11704,14 +11756,26 @@
       </w:r>
       <w:proofErr w:type="spellStart"/>
       <w:r>
-        <w:t>EmojiEmotionControl</w:t>
+        <w:rPr>
+          <w:i/>
+        </w:rPr>
+        <w:t>EmotionEmojiControl</w:t>
       </w:r>
       <w:proofErr w:type="spellEnd"/>
       <w:r>
-        <w:t xml:space="preserve"> and implement the </w:t>
+        <w:rPr>
+          <w:i/>
+        </w:rPr>
+        <w:t xml:space="preserve"> </w:t>
+      </w:r>
+      <w:r>
+        <w:t xml:space="preserve">and implement the </w:t>
       </w:r>
       <w:proofErr w:type="spellStart"/>
       <w:r>
+        <w:rPr>
+          <w:i/>
+        </w:rPr>
         <w:t>UpdateEmotion</w:t>
       </w:r>
       <w:proofErr w:type="spellEnd"/>
@@ -11728,6 +11792,9 @@
       </w:r>
       <w:proofErr w:type="spellStart"/>
       <w:r>
+        <w:rPr>
+          <w:i/>
+        </w:rPr>
         <w:t>ScoreToEmotionData</w:t>
       </w:r>
       <w:proofErr w:type="spellEnd"/>
@@ -11736,6 +11803,9 @@
       </w:r>
       <w:proofErr w:type="spellStart"/>
       <w:r>
+        <w:rPr>
+          <w:i/>
+        </w:rPr>
         <w:t>EmotionServiceHelper</w:t>
       </w:r>
       <w:proofErr w:type="spellEnd"/>
@@ -12076,6 +12146,9 @@
       </w:r>
       <w:proofErr w:type="spellStart"/>
       <w:r>
+        <w:rPr>
+          <w:i/>
+        </w:rPr>
         <w:t>ImageWithFaceBorderUserControl</w:t>
       </w:r>
       <w:proofErr w:type="spellEnd"/>
@@ -12087,6 +12160,9 @@
       </w:r>
       <w:proofErr w:type="spellStart"/>
       <w:r>
+        <w:rPr>
+          <w:i/>
+        </w:rPr>
         <w:t>UpdateEmotion</w:t>
       </w:r>
       <w:proofErr w:type="spellEnd"/>
@@ -12099,6 +12175,7 @@
         <w:pStyle w:val="Ln1"/>
       </w:pPr>
       <w:r>
+        <w:lastRenderedPageBreak/>
         <w:t>Try your application again and verify the emoji feature behavior.</w:t>
       </w:r>
     </w:p>
@@ -12112,6 +12189,88 @@
         <w:ind w:left="1080"/>
         <w:jc w:val="both"/>
       </w:pPr>
+    </w:p>
+    <w:p>
+      <w:pPr>
+        <w:pStyle w:val="Ln1"/>
+        <w:numPr>
+          <w:ilvl w:val="0"/>
+          <w:numId w:val="0"/>
+        </w:numPr>
+        <w:ind w:left="1080"/>
+        <w:jc w:val="both"/>
+      </w:pPr>
+    </w:p>
+    <w:p>
+      <w:pPr>
+        <w:pStyle w:val="Ln1"/>
+        <w:numPr>
+          <w:ilvl w:val="0"/>
+          <w:numId w:val="0"/>
+        </w:numPr>
+        <w:ind w:left="1080"/>
+        <w:jc w:val="both"/>
+      </w:pPr>
+    </w:p>
+    <w:p>
+      <w:pPr>
+        <w:pStyle w:val="Ln1"/>
+        <w:numPr>
+          <w:ilvl w:val="0"/>
+          <w:numId w:val="0"/>
+        </w:numPr>
+        <w:ind w:left="1080"/>
+        <w:jc w:val="both"/>
+      </w:pPr>
+    </w:p>
+    <w:p>
+      <w:pPr>
+        <w:pStyle w:val="Ln1"/>
+        <w:numPr>
+          <w:ilvl w:val="0"/>
+          <w:numId w:val="0"/>
+        </w:numPr>
+        <w:ind w:left="1080"/>
+        <w:jc w:val="both"/>
+      </w:pPr>
+    </w:p>
+    <w:p>
+      <w:pPr>
+        <w:pStyle w:val="Ln1"/>
+        <w:numPr>
+          <w:ilvl w:val="0"/>
+          <w:numId w:val="0"/>
+        </w:numPr>
+        <w:ind w:left="1080"/>
+        <w:jc w:val="both"/>
+      </w:pPr>
+    </w:p>
+    <w:p>
+      <w:pPr>
+        <w:pStyle w:val="Ln1"/>
+        <w:numPr>
+          <w:ilvl w:val="0"/>
+          <w:numId w:val="0"/>
+        </w:numPr>
+        <w:ind w:left="1080"/>
+        <w:jc w:val="both"/>
+      </w:pPr>
+    </w:p>
+    <w:p>
+      <w:pPr>
+        <w:pStyle w:val="Ln1"/>
+        <w:numPr>
+          <w:ilvl w:val="0"/>
+          <w:numId w:val="0"/>
+        </w:numPr>
+        <w:ind w:left="1080"/>
+        <w:jc w:val="center"/>
+      </w:pPr>
+      <w:r>
+        <w:t>END</w:t>
+      </w:r>
+      <w:bookmarkStart w:id="41" w:name="_GoBack"/>
+      <w:bookmarkEnd w:id="41"/>
     </w:p>
     <w:sectPr>
       <w:headerReference w:type="even" r:id="rId32"/>
@@ -19279,7 +19438,7 @@
 </file>
 
 <file path=customXml/itemProps4.xml><?xml version="1.0" encoding="utf-8"?>
-<ds:datastoreItem xmlns:ds="http://schemas.openxmlformats.org/officeDocument/2006/customXml" ds:itemID="{A956A9D6-4F34-4C65-8E4F-3081EA624F15}">
+<ds:datastoreItem xmlns:ds="http://schemas.openxmlformats.org/officeDocument/2006/customXml" ds:itemID="{CC620985-D486-466B-BC9F-F3658F4F075E}">
   <ds:schemaRefs>
     <ds:schemaRef ds:uri="http://schemas.openxmlformats.org/officeDocument/2006/bibliography"/>
   </ds:schemaRefs>

</xml_diff>

<commit_message>
Latest version of POC[B
</commit_message>
<xml_diff>
--- a/POCInstructions_AlpineSkiHouseHappinessMeter.docx
+++ b/POCInstructions_AlpineSkiHouseHappinessMeter.docx
@@ -11690,8 +11690,6 @@
       <w:r>
         <w:t>Add emotion detection to application.</w:t>
       </w:r>
-      <w:bookmarkStart w:id="36" w:name="_GoBack"/>
-      <w:bookmarkEnd w:id="36"/>
     </w:p>
     <w:p>
       <w:pPr>
@@ -11703,11 +11701,11 @@
       <w:pPr>
         <w:pStyle w:val="Heading4"/>
       </w:pPr>
-      <w:bookmarkStart w:id="37" w:name="_Toc520913706"/>
+      <w:bookmarkStart w:id="36" w:name="_Toc520913706"/>
       <w:r>
         <w:t>Prerequisites</w:t>
       </w:r>
-      <w:bookmarkEnd w:id="37"/>
+      <w:bookmarkEnd w:id="36"/>
     </w:p>
     <w:p>
       <w:pPr>
@@ -11758,48 +11756,48 @@
       <w:pPr>
         <w:pStyle w:val="Heading4"/>
       </w:pPr>
-      <w:bookmarkStart w:id="38" w:name="_Toc520913707"/>
+      <w:bookmarkStart w:id="37" w:name="_Toc520913707"/>
       <w:r>
         <w:t>Scenario</w:t>
       </w:r>
+      <w:bookmarkEnd w:id="37"/>
+    </w:p>
+    <w:p>
+      <w:r>
+        <w:t xml:space="preserve">This </w:t>
+      </w:r>
+      <w:r>
+        <w:t>PBI</w:t>
+      </w:r>
+      <w:r>
+        <w:t xml:space="preserve"> will help you </w:t>
+      </w:r>
+      <w:r>
+        <w:t xml:space="preserve">to </w:t>
+      </w:r>
+      <w:r>
+        <w:t>Test your application and start capturing emotions.</w:t>
+      </w:r>
+    </w:p>
+    <w:p/>
+    <w:p>
+      <w:pPr>
+        <w:pStyle w:val="Procedureheading"/>
+      </w:pPr>
+      <w:bookmarkStart w:id="38" w:name="_Toc520913708"/>
+      <w:r>
+        <w:t xml:space="preserve">Task </w:t>
+      </w:r>
+      <w:r>
+        <w:t>1</w:t>
+      </w:r>
+      <w:r>
+        <w:t xml:space="preserve">: </w:t>
+      </w:r>
+      <w:r>
+        <w:t>Run your application</w:t>
+      </w:r>
       <w:bookmarkEnd w:id="38"/>
-    </w:p>
-    <w:p>
-      <w:r>
-        <w:t xml:space="preserve">This </w:t>
-      </w:r>
-      <w:r>
-        <w:t>PBI</w:t>
-      </w:r>
-      <w:r>
-        <w:t xml:space="preserve"> will help you </w:t>
-      </w:r>
-      <w:r>
-        <w:t xml:space="preserve">to </w:t>
-      </w:r>
-      <w:r>
-        <w:t>Test your application and start capturing emotions.</w:t>
-      </w:r>
-    </w:p>
-    <w:p/>
-    <w:p>
-      <w:pPr>
-        <w:pStyle w:val="Procedureheading"/>
-      </w:pPr>
-      <w:bookmarkStart w:id="39" w:name="_Toc520913708"/>
-      <w:r>
-        <w:t xml:space="preserve">Task </w:t>
-      </w:r>
-      <w:r>
-        <w:t>1</w:t>
-      </w:r>
-      <w:r>
-        <w:t xml:space="preserve">: </w:t>
-      </w:r>
-      <w:r>
-        <w:t>Run your application</w:t>
-      </w:r>
-      <w:bookmarkEnd w:id="39"/>
     </w:p>
     <w:p>
       <w:pPr>
@@ -11896,7 +11894,7 @@
       <w:pPr>
         <w:pStyle w:val="Procedureheading"/>
       </w:pPr>
-      <w:bookmarkStart w:id="40" w:name="_Toc520913709"/>
+      <w:bookmarkStart w:id="39" w:name="_Toc520913709"/>
       <w:r>
         <w:t xml:space="preserve">Task </w:t>
       </w:r>
@@ -11909,7 +11907,7 @@
       <w:r>
         <w:t>Wiring up Emotion Detection</w:t>
       </w:r>
-      <w:bookmarkEnd w:id="40"/>
+      <w:bookmarkEnd w:id="39"/>
     </w:p>
     <w:p>
       <w:pPr>
@@ -11928,11 +11926,29 @@
         <w:rPr>
           <w:i/>
         </w:rPr>
+        <w:t>ImageWithFaceBorderUserControl</w:t>
+      </w:r>
+      <w:r>
+        <w:t>.</w:t>
+      </w:r>
+      <w:r>
+        <w:rPr>
+          <w:i/>
+        </w:rPr>
         <w:t>PreviewImageFaces</w:t>
       </w:r>
       <w:proofErr w:type="spellEnd"/>
       <w:r>
-        <w:t xml:space="preserve"> and add call to </w:t>
+        <w:rPr>
+          <w:i/>
+        </w:rPr>
+        <w:t xml:space="preserve"> </w:t>
+      </w:r>
+      <w:r>
+        <w:t xml:space="preserve">method </w:t>
+      </w:r>
+      <w:r>
+        <w:t xml:space="preserve">and add call to </w:t>
       </w:r>
       <w:proofErr w:type="spellStart"/>
       <w:r>
@@ -11978,7 +11994,28 @@
       </w:r>
       <w:proofErr w:type="spellEnd"/>
       <w:r>
-        <w:t xml:space="preserve"> emotion and in the foreach block</w:t>
+        <w:rPr>
+          <w:i/>
+        </w:rPr>
+        <w:t xml:space="preserve"> </w:t>
+      </w:r>
+      <w:r>
+        <w:t>metho</w:t>
+      </w:r>
+      <w:r>
+        <w:t>d implementation</w:t>
+      </w:r>
+      <w:r>
+        <w:t xml:space="preserve"> and in the </w:t>
+      </w:r>
+      <w:r>
+        <w:rPr>
+          <w:i/>
+        </w:rPr>
+        <w:t>foreach</w:t>
+      </w:r>
+      <w:r>
+        <w:t xml:space="preserve"> block</w:t>
       </w:r>
       <w:r>
         <w:t xml:space="preserve"> you will need to create some logic:</w:t>
@@ -12012,7 +12049,108 @@
         <w:t xml:space="preserve"> </w:t>
       </w:r>
       <w:r>
-        <w:t>method.</w:t>
+        <w:t>method</w:t>
+      </w:r>
+      <w:r>
+        <w:t xml:space="preserve">, using the data in </w:t>
+      </w:r>
+      <w:proofErr w:type="spellStart"/>
+      <w:proofErr w:type="gramStart"/>
+      <w:r>
+        <w:rPr>
+          <w:rFonts w:ascii="Consolas" w:eastAsiaTheme="minorHAnsi" w:hAnsi="Consolas" w:cs="Consolas"/>
+          <w:color w:val="000000"/>
+          <w:sz w:val="19"/>
+          <w:szCs w:val="19"/>
+          <w:lang w:eastAsia="en-US"/>
+        </w:rPr>
+        <w:t>emotion.FaceRectangle</w:t>
+      </w:r>
+      <w:proofErr w:type="spellEnd"/>
+      <w:proofErr w:type="gramEnd"/>
+      <w:r>
+        <w:t>.</w:t>
+      </w:r>
+      <w:r>
+        <w:t xml:space="preserve"> Example:</w:t>
+      </w:r>
+    </w:p>
+    <w:p>
+      <w:pPr>
+        <w:pStyle w:val="Code"/>
+        <w:ind w:left="1440"/>
+      </w:pPr>
+      <w:proofErr w:type="spellStart"/>
+      <w:r>
+        <w:rPr>
+          <w:lang w:val="es-AR" w:eastAsia="en-US"/>
+        </w:rPr>
+        <w:t>faceUI.ShowFaceRectangle</w:t>
+      </w:r>
+      <w:proofErr w:type="spellEnd"/>
+      <w:r>
+        <w:rPr>
+          <w:lang w:val="es-AR" w:eastAsia="en-US"/>
+        </w:rPr>
+        <w:t>(</w:t>
+      </w:r>
+      <w:proofErr w:type="spellStart"/>
+      <w:proofErr w:type="gramStart"/>
+      <w:r>
+        <w:rPr>
+          <w:lang w:val="es-AR" w:eastAsia="en-US"/>
+        </w:rPr>
+        <w:t>emotion.FaceRectangle.Width</w:t>
+      </w:r>
+      <w:proofErr w:type="spellEnd"/>
+      <w:proofErr w:type="gramEnd"/>
+      <w:r>
+        <w:rPr>
+          <w:lang w:val="es-AR" w:eastAsia="en-US"/>
+        </w:rPr>
+        <w:t xml:space="preserve"> * </w:t>
+      </w:r>
+      <w:proofErr w:type="spellStart"/>
+      <w:r>
+        <w:rPr>
+          <w:lang w:val="es-AR" w:eastAsia="en-US"/>
+        </w:rPr>
+        <w:t>renderedImageXTransform</w:t>
+      </w:r>
+      <w:proofErr w:type="spellEnd"/>
+      <w:r>
+        <w:rPr>
+          <w:lang w:val="es-AR" w:eastAsia="en-US"/>
+        </w:rPr>
+        <w:t xml:space="preserve">, </w:t>
+      </w:r>
+      <w:proofErr w:type="spellStart"/>
+      <w:r>
+        <w:rPr>
+          <w:lang w:val="es-AR" w:eastAsia="en-US"/>
+        </w:rPr>
+        <w:t>emotion.FaceRectangle.Height</w:t>
+      </w:r>
+      <w:proofErr w:type="spellEnd"/>
+      <w:r>
+        <w:rPr>
+          <w:lang w:val="es-AR" w:eastAsia="en-US"/>
+        </w:rPr>
+        <w:t xml:space="preserve"> * </w:t>
+      </w:r>
+      <w:proofErr w:type="spellStart"/>
+      <w:r>
+        <w:rPr>
+          <w:lang w:val="es-AR" w:eastAsia="en-US"/>
+        </w:rPr>
+        <w:t>renderedImageYTransform</w:t>
+      </w:r>
+      <w:proofErr w:type="spellEnd"/>
+      <w:r>
+        <w:rPr>
+          <w:lang w:val="es-AR" w:eastAsia="en-US"/>
+        </w:rPr>
+        <w:t>);</w:t>
       </w:r>
     </w:p>
     <w:p>
@@ -12032,11 +12170,229 @@
         <w:rPr>
           <w:i/>
         </w:rPr>
-        <w:t>FaceIdentificationBorder</w:t>
+        <w:t>faceUI.Margin</w:t>
       </w:r>
       <w:proofErr w:type="spellEnd"/>
       <w:r>
         <w:t xml:space="preserve"> so it will appear aligned with the face and not in one of the corners of the screen.</w:t>
+      </w:r>
+      <w:r>
+        <w:t xml:space="preserve"> Example:</w:t>
+      </w:r>
+    </w:p>
+    <w:p>
+      <w:pPr>
+        <w:pStyle w:val="Code"/>
+        <w:ind w:left="1440"/>
+        <w:rPr>
+          <w:lang w:eastAsia="en-US"/>
+        </w:rPr>
+      </w:pPr>
+      <w:proofErr w:type="spellStart"/>
+      <w:r>
+        <w:rPr>
+          <w:lang w:eastAsia="en-US"/>
+        </w:rPr>
+        <w:t>faceUI.Margin</w:t>
+      </w:r>
+      <w:proofErr w:type="spellEnd"/>
+      <w:r>
+        <w:rPr>
+          <w:lang w:eastAsia="en-US"/>
+        </w:rPr>
+        <w:t xml:space="preserve"> = </w:t>
+      </w:r>
+      <w:r>
+        <w:rPr>
+          <w:color w:val="0000FF"/>
+          <w:lang w:eastAsia="en-US"/>
+        </w:rPr>
+        <w:t>new</w:t>
+      </w:r>
+      <w:r>
+        <w:rPr>
+          <w:lang w:eastAsia="en-US"/>
+        </w:rPr>
+        <w:t xml:space="preserve"> </w:t>
+      </w:r>
+      <w:proofErr w:type="gramStart"/>
+      <w:r>
+        <w:rPr>
+          <w:lang w:eastAsia="en-US"/>
+        </w:rPr>
+        <w:t>Thickness(</w:t>
+      </w:r>
+      <w:proofErr w:type="gramEnd"/>
+    </w:p>
+    <w:p>
+      <w:pPr>
+        <w:pStyle w:val="Code"/>
+        <w:ind w:left="1440" w:firstLine="720"/>
+        <w:rPr>
+          <w:lang w:eastAsia="en-US"/>
+        </w:rPr>
+      </w:pPr>
+      <w:r>
+        <w:rPr>
+          <w:lang w:eastAsia="en-US"/>
+        </w:rPr>
+        <w:t>(</w:t>
+      </w:r>
+      <w:proofErr w:type="spellStart"/>
+      <w:proofErr w:type="gramStart"/>
+      <w:r>
+        <w:rPr>
+          <w:lang w:eastAsia="en-US"/>
+        </w:rPr>
+        <w:t>emotion.FaceRectangle.Left</w:t>
+      </w:r>
+      <w:proofErr w:type="spellEnd"/>
+      <w:proofErr w:type="gramEnd"/>
+      <w:r>
+        <w:rPr>
+          <w:lang w:eastAsia="en-US"/>
+        </w:rPr>
+        <w:t xml:space="preserve"> * </w:t>
+      </w:r>
+      <w:proofErr w:type="spellStart"/>
+      <w:r>
+        <w:rPr>
+          <w:lang w:eastAsia="en-US"/>
+        </w:rPr>
+        <w:t>renderedImageXTransform</w:t>
+      </w:r>
+      <w:proofErr w:type="spellEnd"/>
+      <w:r>
+        <w:rPr>
+          <w:lang w:eastAsia="en-US"/>
+        </w:rPr>
+        <w:t>) + ((</w:t>
+      </w:r>
+      <w:proofErr w:type="spellStart"/>
+      <w:r>
+        <w:rPr>
+          <w:color w:val="0000FF"/>
+          <w:lang w:eastAsia="en-US"/>
+        </w:rPr>
+        <w:t>this</w:t>
+      </w:r>
+      <w:r>
+        <w:rPr>
+          <w:lang w:eastAsia="en-US"/>
+        </w:rPr>
+        <w:t>.ActualWidth</w:t>
+      </w:r>
+      <w:proofErr w:type="spellEnd"/>
+      <w:r>
+        <w:rPr>
+          <w:lang w:eastAsia="en-US"/>
+        </w:rPr>
+        <w:t xml:space="preserve"> - </w:t>
+      </w:r>
+      <w:proofErr w:type="spellStart"/>
+      <w:r>
+        <w:rPr>
+          <w:color w:val="0000FF"/>
+          <w:lang w:eastAsia="en-US"/>
+        </w:rPr>
+        <w:t>this</w:t>
+      </w:r>
+      <w:r>
+        <w:rPr>
+          <w:lang w:eastAsia="en-US"/>
+        </w:rPr>
+        <w:t>.imageControl.RenderSize.Width</w:t>
+      </w:r>
+      <w:proofErr w:type="spellEnd"/>
+      <w:r>
+        <w:rPr>
+          <w:lang w:eastAsia="en-US"/>
+        </w:rPr>
+        <w:t>) / 2),</w:t>
+      </w:r>
+    </w:p>
+    <w:p>
+      <w:pPr>
+        <w:pStyle w:val="Code"/>
+        <w:ind w:left="1440" w:firstLine="720"/>
+      </w:pPr>
+      <w:r>
+        <w:rPr>
+          <w:lang w:eastAsia="en-US"/>
+        </w:rPr>
+        <w:t>(</w:t>
+      </w:r>
+      <w:proofErr w:type="spellStart"/>
+      <w:proofErr w:type="gramStart"/>
+      <w:r>
+        <w:rPr>
+          <w:lang w:eastAsia="en-US"/>
+        </w:rPr>
+        <w:t>emotion.FaceRectangle.Top</w:t>
+      </w:r>
+      <w:proofErr w:type="spellEnd"/>
+      <w:proofErr w:type="gramEnd"/>
+      <w:r>
+        <w:rPr>
+          <w:lang w:eastAsia="en-US"/>
+        </w:rPr>
+        <w:t xml:space="preserve"> * </w:t>
+      </w:r>
+      <w:proofErr w:type="spellStart"/>
+      <w:r>
+        <w:rPr>
+          <w:lang w:eastAsia="en-US"/>
+        </w:rPr>
+        <w:t>renderedImageYTransform</w:t>
+      </w:r>
+      <w:proofErr w:type="spellEnd"/>
+      <w:r>
+        <w:rPr>
+          <w:lang w:eastAsia="en-US"/>
+        </w:rPr>
+        <w:t>) + ((</w:t>
+      </w:r>
+      <w:proofErr w:type="spellStart"/>
+      <w:r>
+        <w:rPr>
+          <w:color w:val="0000FF"/>
+          <w:lang w:eastAsia="en-US"/>
+        </w:rPr>
+        <w:t>this</w:t>
+      </w:r>
+      <w:r>
+        <w:rPr>
+          <w:lang w:eastAsia="en-US"/>
+        </w:rPr>
+        <w:t>.ActualHeight</w:t>
+      </w:r>
+      <w:proofErr w:type="spellEnd"/>
+      <w:r>
+        <w:rPr>
+          <w:lang w:eastAsia="en-US"/>
+        </w:rPr>
+        <w:t xml:space="preserve"> - </w:t>
+      </w:r>
+      <w:proofErr w:type="spellStart"/>
+      <w:r>
+        <w:rPr>
+          <w:color w:val="0000FF"/>
+          <w:lang w:eastAsia="en-US"/>
+        </w:rPr>
+        <w:t>this</w:t>
+      </w:r>
+      <w:r>
+        <w:rPr>
+          <w:lang w:eastAsia="en-US"/>
+        </w:rPr>
+        <w:t>.imageControl.RenderSize.Height</w:t>
+      </w:r>
+      <w:proofErr w:type="spellEnd"/>
+      <w:r>
+        <w:rPr>
+          <w:lang w:eastAsia="en-US"/>
+        </w:rPr>
+        <w:t>) / 2), 0, 0);</w:t>
       </w:r>
     </w:p>
     <w:p>
@@ -12056,6 +12412,15 @@
         <w:rPr>
           <w:i/>
         </w:rPr>
+        <w:t>faceUI</w:t>
+      </w:r>
+      <w:r>
+        <w:t>.</w:t>
+      </w:r>
+      <w:r>
+        <w:rPr>
+          <w:i/>
+        </w:rPr>
         <w:t>BalloonBackground</w:t>
       </w:r>
       <w:proofErr w:type="spellEnd"/>
@@ -12067,11 +12432,102 @@
         <w:rPr>
           <w:i/>
         </w:rPr>
+        <w:t>faceUI</w:t>
+      </w:r>
+      <w:r>
+        <w:t>.</w:t>
+      </w:r>
+      <w:r>
+        <w:rPr>
+          <w:i/>
+        </w:rPr>
         <w:t>BalloonForeground</w:t>
       </w:r>
       <w:proofErr w:type="spellEnd"/>
       <w:r>
-        <w:t xml:space="preserve"> properties.</w:t>
+        <w:t xml:space="preserve"> properties</w:t>
+      </w:r>
+      <w:r>
+        <w:t xml:space="preserve"> with the values in </w:t>
+      </w:r>
+      <w:proofErr w:type="spellStart"/>
+      <w:proofErr w:type="gramStart"/>
+      <w:r>
+        <w:rPr>
+          <w:rFonts w:ascii="Consolas" w:eastAsiaTheme="minorHAnsi" w:hAnsi="Consolas" w:cs="Consolas"/>
+          <w:color w:val="0000FF"/>
+          <w:sz w:val="19"/>
+          <w:szCs w:val="19"/>
+          <w:lang w:eastAsia="en-US"/>
+        </w:rPr>
+        <w:t>this</w:t>
+      </w:r>
+      <w:r>
+        <w:rPr>
+          <w:rFonts w:ascii="Consolas" w:eastAsiaTheme="minorHAnsi" w:hAnsi="Consolas" w:cs="Consolas"/>
+          <w:color w:val="000000"/>
+          <w:sz w:val="19"/>
+          <w:szCs w:val="19"/>
+          <w:lang w:eastAsia="en-US"/>
+        </w:rPr>
+        <w:t>.BalloonBackground</w:t>
+      </w:r>
+      <w:proofErr w:type="spellEnd"/>
+      <w:proofErr w:type="gramEnd"/>
+      <w:r>
+        <w:rPr>
+          <w:rFonts w:ascii="Consolas" w:eastAsiaTheme="minorHAnsi" w:hAnsi="Consolas" w:cs="Consolas"/>
+          <w:color w:val="000000"/>
+          <w:sz w:val="19"/>
+          <w:szCs w:val="19"/>
+          <w:lang w:eastAsia="en-US"/>
+        </w:rPr>
+        <w:t xml:space="preserve"> </w:t>
+      </w:r>
+      <w:r>
+        <w:t>and</w:t>
+      </w:r>
+      <w:r>
+        <w:rPr>
+          <w:rFonts w:ascii="Consolas" w:eastAsiaTheme="minorHAnsi" w:hAnsi="Consolas" w:cs="Consolas"/>
+          <w:color w:val="000000"/>
+          <w:sz w:val="19"/>
+          <w:szCs w:val="19"/>
+          <w:lang w:eastAsia="en-US"/>
+        </w:rPr>
+        <w:t xml:space="preserve"> </w:t>
+      </w:r>
+      <w:proofErr w:type="spellStart"/>
+      <w:r>
+        <w:rPr>
+          <w:rFonts w:ascii="Consolas" w:eastAsiaTheme="minorHAnsi" w:hAnsi="Consolas" w:cs="Consolas"/>
+          <w:color w:val="0000FF"/>
+          <w:sz w:val="19"/>
+          <w:szCs w:val="19"/>
+          <w:lang w:eastAsia="en-US"/>
+        </w:rPr>
+        <w:t>this</w:t>
+      </w:r>
+      <w:r>
+        <w:rPr>
+          <w:rFonts w:ascii="Consolas" w:eastAsiaTheme="minorHAnsi" w:hAnsi="Consolas" w:cs="Consolas"/>
+          <w:color w:val="000000"/>
+          <w:sz w:val="19"/>
+          <w:szCs w:val="19"/>
+          <w:lang w:eastAsia="en-US"/>
+        </w:rPr>
+        <w:t>.BalloonForeground</w:t>
+      </w:r>
+      <w:proofErr w:type="spellEnd"/>
+      <w:r>
+        <w:rPr>
+          <w:rFonts w:ascii="Consolas" w:eastAsiaTheme="minorHAnsi" w:hAnsi="Consolas" w:cs="Consolas"/>
+          <w:color w:val="000000"/>
+          <w:sz w:val="19"/>
+          <w:szCs w:val="19"/>
+          <w:lang w:eastAsia="en-US"/>
+        </w:rPr>
+        <w:t>.</w:t>
       </w:r>
     </w:p>
     <w:p>
@@ -12084,7 +12540,13 @@
         <w:jc w:val="both"/>
       </w:pPr>
       <w:r>
-        <w:t xml:space="preserve">Show the emotions by calling the </w:t>
+        <w:t>Show the emotions by calling the</w:t>
+      </w:r>
+      <w:r>
+        <w:t xml:space="preserve"> method</w:t>
+      </w:r>
+      <w:r>
+        <w:t xml:space="preserve"> </w:t>
       </w:r>
       <w:proofErr w:type="spellStart"/>
       <w:r>
@@ -12101,7 +12563,13 @@
       </w:r>
       <w:proofErr w:type="spellEnd"/>
       <w:r>
-        <w:t xml:space="preserve"> data.</w:t>
+        <w:rPr>
+          <w:i/>
+        </w:rPr>
+        <w:t>(emotion)</w:t>
+      </w:r>
+      <w:r>
+        <w:t>.</w:t>
       </w:r>
     </w:p>
     <w:p>
@@ -12132,7 +12600,7 @@
       <w:pPr>
         <w:pStyle w:val="Procedureheading"/>
       </w:pPr>
-      <w:bookmarkStart w:id="41" w:name="_Toc520913710"/>
+      <w:bookmarkStart w:id="40" w:name="_Toc520913710"/>
       <w:r>
         <w:t>Task 3</w:t>
       </w:r>
@@ -12142,7 +12610,7 @@
       <w:r>
         <w:t>Add emoji Control</w:t>
       </w:r>
-      <w:bookmarkEnd w:id="41"/>
+      <w:bookmarkEnd w:id="40"/>
     </w:p>
     <w:p>
       <w:pPr>
@@ -12211,7 +12679,87 @@
       </w:r>
       <w:proofErr w:type="spellEnd"/>
       <w:r>
+        <w:rPr>
+          <w:i/>
+        </w:rPr>
+        <w:t xml:space="preserve"> </w:t>
+      </w:r>
+      <w:r>
+        <w:t>class</w:t>
+      </w:r>
+      <w:r>
         <w:t xml:space="preserve"> to determine the predominant emotion.</w:t>
+      </w:r>
+      <w:r>
+        <w:t xml:space="preserve"> Example:</w:t>
+      </w:r>
+    </w:p>
+    <w:p>
+      <w:pPr>
+        <w:pStyle w:val="Code"/>
+        <w:ind w:left="1080"/>
+      </w:pPr>
+      <w:proofErr w:type="spellStart"/>
+      <w:r>
+        <w:rPr>
+          <w:lang w:eastAsia="en-US"/>
+        </w:rPr>
+        <w:t>EmotionData</w:t>
+      </w:r>
+      <w:proofErr w:type="spellEnd"/>
+      <w:r>
+        <w:rPr>
+          <w:lang w:eastAsia="en-US"/>
+        </w:rPr>
+        <w:t xml:space="preserve"> </w:t>
+      </w:r>
+      <w:proofErr w:type="spellStart"/>
+      <w:r>
+        <w:rPr>
+          <w:lang w:eastAsia="en-US"/>
+        </w:rPr>
+        <w:t>topEmotion</w:t>
+      </w:r>
+      <w:proofErr w:type="spellEnd"/>
+      <w:r>
+        <w:rPr>
+          <w:lang w:eastAsia="en-US"/>
+        </w:rPr>
+        <w:t xml:space="preserve"> = EmotionServiceHelper.ScoresToEmotionData(scores</w:t>
+      </w:r>
+      <w:proofErr w:type="gramStart"/>
+      <w:r>
+        <w:rPr>
+          <w:lang w:eastAsia="en-US"/>
+        </w:rPr>
+        <w:t>)</w:t>
+      </w:r>
+      <w:r>
+        <w:rPr>
+          <w:lang w:eastAsia="en-US"/>
+        </w:rPr>
+        <w:t>.OrderByDescending</w:t>
+      </w:r>
+      <w:proofErr w:type="gramEnd"/>
+      <w:r>
+        <w:rPr>
+          <w:lang w:eastAsia="en-US"/>
+        </w:rPr>
+        <w:t xml:space="preserve">(d =&gt; </w:t>
+      </w:r>
+      <w:proofErr w:type="spellStart"/>
+      <w:r>
+        <w:rPr>
+          <w:lang w:eastAsia="en-US"/>
+        </w:rPr>
+        <w:t>d.EmotionScore</w:t>
+      </w:r>
+      <w:proofErr w:type="spellEnd"/>
+      <w:r>
+        <w:rPr>
+          <w:lang w:eastAsia="en-US"/>
+        </w:rPr>
+        <w:t>).First();</w:t>
       </w:r>
     </w:p>
     <w:p>
@@ -12439,6 +12987,7 @@
         <w:ind w:left="1080"/>
       </w:pPr>
       <w:r>
+        <w:lastRenderedPageBreak/>
         <w:t>Label = "Happy", emoji = "\U0001f60a"</w:t>
       </w:r>
     </w:p>
@@ -12546,6 +13095,7 @@
         <w:t xml:space="preserve">Now add the emoji control to the </w:t>
       </w:r>
       <w:proofErr w:type="spellStart"/>
+      <w:proofErr w:type="gramStart"/>
       <w:r>
         <w:rPr>
           <w:i/>
@@ -12554,9 +13104,22 @@
       </w:r>
       <w:proofErr w:type="spellEnd"/>
       <w:r>
+        <w:rPr>
+          <w:i/>
+        </w:rPr>
         <w:t xml:space="preserve"> </w:t>
       </w:r>
       <w:r>
+        <w:t xml:space="preserve"> </w:t>
+      </w:r>
+      <w:r>
+        <w:t>in</w:t>
+      </w:r>
+      <w:proofErr w:type="gramEnd"/>
+      <w:r>
+        <w:t xml:space="preserve"> the XAML file </w:t>
+      </w:r>
+      <w:r>
         <w:t xml:space="preserve">and add a call to the </w:t>
       </w:r>
       <w:proofErr w:type="spellStart"/>
@@ -12568,15 +13131,216 @@
       </w:r>
       <w:proofErr w:type="spellEnd"/>
       <w:r>
-        <w:t xml:space="preserve"> method.</w:t>
+        <w:rPr>
+          <w:i/>
+        </w:rPr>
+        <w:t>(</w:t>
+      </w:r>
+      <w:proofErr w:type="spellStart"/>
+      <w:r>
+        <w:rPr>
+          <w:i/>
+        </w:rPr>
+        <w:t>emotion</w:t>
+      </w:r>
+      <w:bookmarkStart w:id="41" w:name="_GoBack"/>
+      <w:bookmarkEnd w:id="41"/>
+      <w:r>
+        <w:rPr>
+          <w:i/>
+        </w:rPr>
+        <w:t>.</w:t>
+      </w:r>
+      <w:r>
+        <w:rPr>
+          <w:i/>
+        </w:rPr>
+        <w:t>Scores</w:t>
+      </w:r>
+      <w:proofErr w:type="spellEnd"/>
+      <w:r>
+        <w:rPr>
+          <w:i/>
+        </w:rPr>
+        <w:t>)</w:t>
+      </w:r>
+      <w:r>
+        <w:t xml:space="preserve"> method</w:t>
+      </w:r>
+      <w:r>
+        <w:t xml:space="preserve"> inside control’s C# code</w:t>
+      </w:r>
+      <w:r>
+        <w:t>.</w:t>
+      </w:r>
+      <w:r>
+        <w:t xml:space="preserve"> Example:</w:t>
       </w:r>
     </w:p>
     <w:p>
       <w:pPr>
         <w:pStyle w:val="Ln1"/>
-      </w:pPr>
-      <w:r>
-        <w:lastRenderedPageBreak/>
+        <w:numPr>
+          <w:ilvl w:val="1"/>
+          <w:numId w:val="45"/>
+        </w:numPr>
+      </w:pPr>
+      <w:r>
+        <w:rPr>
+          <w:rFonts w:ascii="Consolas" w:hAnsi="Consolas"/>
+          <w:color w:val="24292E"/>
+          <w:sz w:val="18"/>
+          <w:szCs w:val="18"/>
+        </w:rPr>
+        <w:t>&lt;</w:t>
+      </w:r>
+      <w:proofErr w:type="spellStart"/>
+      <w:proofErr w:type="gramStart"/>
+      <w:r>
+        <w:rPr>
+          <w:rStyle w:val="pl-ent"/>
+          <w:rFonts w:ascii="&amp;quot" w:hAnsi="&amp;quot"/>
+          <w:color w:val="22863A"/>
+          <w:sz w:val="18"/>
+          <w:szCs w:val="18"/>
+        </w:rPr>
+        <w:t>local:EmotionEmojiControl</w:t>
+      </w:r>
+      <w:proofErr w:type="spellEnd"/>
+      <w:proofErr w:type="gramEnd"/>
+      <w:r>
+        <w:rPr>
+          <w:rFonts w:ascii="Consolas" w:hAnsi="Consolas"/>
+          <w:color w:val="24292E"/>
+          <w:sz w:val="18"/>
+          <w:szCs w:val="18"/>
+        </w:rPr>
+        <w:t xml:space="preserve"> </w:t>
+      </w:r>
+      <w:r>
+        <w:rPr>
+          <w:rStyle w:val="pl-e"/>
+          <w:rFonts w:ascii="&amp;quot" w:hAnsi="&amp;quot"/>
+          <w:color w:val="6F42C1"/>
+          <w:sz w:val="18"/>
+          <w:szCs w:val="18"/>
+        </w:rPr>
+        <w:t>x:Name</w:t>
+      </w:r>
+      <w:r>
+        <w:rPr>
+          <w:rFonts w:ascii="Consolas" w:hAnsi="Consolas"/>
+          <w:color w:val="24292E"/>
+          <w:sz w:val="18"/>
+          <w:szCs w:val="18"/>
+        </w:rPr>
+        <w:t>=</w:t>
+      </w:r>
+      <w:r>
+        <w:rPr>
+          <w:rStyle w:val="pl-pds"/>
+          <w:rFonts w:ascii="&amp;quot" w:hAnsi="&amp;quot"/>
+          <w:color w:val="032F62"/>
+          <w:sz w:val="18"/>
+          <w:szCs w:val="18"/>
+        </w:rPr>
+        <w:t>"</w:t>
+      </w:r>
+      <w:r>
+        <w:rPr>
+          <w:rStyle w:val="pl-s"/>
+          <w:rFonts w:ascii="&amp;quot" w:hAnsi="&amp;quot"/>
+          <w:color w:val="032F62"/>
+          <w:sz w:val="18"/>
+          <w:szCs w:val="18"/>
+        </w:rPr>
+        <w:t>emotionEmojiControl</w:t>
+      </w:r>
+      <w:r>
+        <w:rPr>
+          <w:rStyle w:val="pl-pds"/>
+          <w:rFonts w:ascii="&amp;quot" w:hAnsi="&amp;quot"/>
+          <w:color w:val="032F62"/>
+          <w:sz w:val="18"/>
+          <w:szCs w:val="18"/>
+        </w:rPr>
+        <w:t>"</w:t>
+      </w:r>
+      <w:r>
+        <w:rPr>
+          <w:rFonts w:ascii="Consolas" w:hAnsi="Consolas"/>
+          <w:color w:val="24292E"/>
+          <w:sz w:val="18"/>
+          <w:szCs w:val="18"/>
+        </w:rPr>
+        <w:t xml:space="preserve"> </w:t>
+      </w:r>
+      <w:proofErr w:type="spellStart"/>
+      <w:r>
+        <w:rPr>
+          <w:rStyle w:val="pl-e"/>
+          <w:rFonts w:ascii="&amp;quot" w:hAnsi="&amp;quot"/>
+          <w:color w:val="6F42C1"/>
+          <w:sz w:val="18"/>
+          <w:szCs w:val="18"/>
+        </w:rPr>
+        <w:t>VerticalAlignment</w:t>
+      </w:r>
+      <w:proofErr w:type="spellEnd"/>
+      <w:r>
+        <w:rPr>
+          <w:rFonts w:ascii="Consolas" w:hAnsi="Consolas"/>
+          <w:color w:val="24292E"/>
+          <w:sz w:val="18"/>
+          <w:szCs w:val="18"/>
+        </w:rPr>
+        <w:t>=</w:t>
+      </w:r>
+      <w:r>
+        <w:rPr>
+          <w:rStyle w:val="pl-pds"/>
+          <w:rFonts w:ascii="&amp;quot" w:hAnsi="&amp;quot"/>
+          <w:color w:val="032F62"/>
+          <w:sz w:val="18"/>
+          <w:szCs w:val="18"/>
+        </w:rPr>
+        <w:t>"</w:t>
+      </w:r>
+      <w:r>
+        <w:rPr>
+          <w:rStyle w:val="pl-s"/>
+          <w:rFonts w:ascii="&amp;quot" w:hAnsi="&amp;quot"/>
+          <w:color w:val="032F62"/>
+          <w:sz w:val="18"/>
+          <w:szCs w:val="18"/>
+        </w:rPr>
+        <w:t>Top</w:t>
+      </w:r>
+      <w:r>
+        <w:rPr>
+          <w:rStyle w:val="pl-pds"/>
+          <w:rFonts w:ascii="&amp;quot" w:hAnsi="&amp;quot"/>
+          <w:color w:val="032F62"/>
+          <w:sz w:val="18"/>
+          <w:szCs w:val="18"/>
+        </w:rPr>
+        <w:t>"</w:t>
+      </w:r>
+      <w:r>
+        <w:rPr>
+          <w:rFonts w:ascii="Consolas" w:hAnsi="Consolas"/>
+          <w:color w:val="24292E"/>
+          <w:sz w:val="18"/>
+          <w:szCs w:val="18"/>
+        </w:rPr>
+        <w:t xml:space="preserve"> /&gt;</w:t>
+      </w:r>
+    </w:p>
+    <w:p>
+      <w:pPr>
+        <w:pStyle w:val="Ln1"/>
+      </w:pPr>
+      <w:r>
         <w:t>Try your application again and verify the emoji feature behavior.</w:t>
       </w:r>
     </w:p>
@@ -19336,6 +20100,31 @@
       <w:shd w:val="clear" w:color="auto" w:fill="E6E6E6"/>
     </w:rPr>
   </w:style>
+  <w:style w:type="character" w:customStyle="1" w:styleId="pl-ent">
+    <w:name w:val="pl-ent"/>
+    <w:basedOn w:val="DefaultParagraphFont"/>
+    <w:rsid w:val="002E10D0"/>
+  </w:style>
+  <w:style w:type="character" w:customStyle="1" w:styleId="pl-e">
+    <w:name w:val="pl-e"/>
+    <w:basedOn w:val="DefaultParagraphFont"/>
+    <w:rsid w:val="002E10D0"/>
+  </w:style>
+  <w:style w:type="character" w:customStyle="1" w:styleId="pl-s">
+    <w:name w:val="pl-s"/>
+    <w:basedOn w:val="DefaultParagraphFont"/>
+    <w:rsid w:val="002E10D0"/>
+  </w:style>
+  <w:style w:type="character" w:customStyle="1" w:styleId="pl-pds">
+    <w:name w:val="pl-pds"/>
+    <w:basedOn w:val="DefaultParagraphFont"/>
+    <w:rsid w:val="002E10D0"/>
+  </w:style>
+  <w:style w:type="character" w:customStyle="1" w:styleId="pl-smi">
+    <w:name w:val="pl-smi"/>
+    <w:basedOn w:val="DefaultParagraphFont"/>
+    <w:rsid w:val="006D62A6"/>
+  </w:style>
 </w:styles>
 </file>
 
@@ -19837,7 +20626,7 @@
 </file>
 
 <file path=customXml/itemProps4.xml><?xml version="1.0" encoding="utf-8"?>
-<ds:datastoreItem xmlns:ds="http://schemas.openxmlformats.org/officeDocument/2006/customXml" ds:itemID="{8B0AFCCE-0397-4032-B4EA-2C8F0369A0C7}">
+<ds:datastoreItem xmlns:ds="http://schemas.openxmlformats.org/officeDocument/2006/customXml" ds:itemID="{93BD4578-5264-476F-AFE5-25E482DAB182}">
   <ds:schemaRefs>
     <ds:schemaRef ds:uri="http://schemas.openxmlformats.org/officeDocument/2006/bibliography"/>
   </ds:schemaRefs>

</xml_diff>